<commit_message>
Finished up some charter parts
Finished up all risk analysis sections
</commit_message>
<xml_diff>
--- a/Project Charter/Senior Design Project Charter (BANDITS PARTS).docx
+++ b/Project Charter/Senior Design Project Charter (BANDITS PARTS).docx
@@ -69,11 +69,9 @@
       <w:r>
         <w:br/>
       </w:r>
-      <w:proofErr w:type="gramStart"/>
       <w:r>
         <w:t>member</w:t>
       </w:r>
-      <w:proofErr w:type="gramEnd"/>
       <w:r>
         <w:t xml:space="preserve"> </w:t>
       </w:r>
@@ -118,7 +116,6 @@
         <w:pStyle w:val="RecordDates"/>
       </w:pPr>
       <w:r>
-        <w:lastRenderedPageBreak/>
         <w:t xml:space="preserve">Late Updated: </w:t>
       </w:r>
       <w:r>
@@ -131,7 +128,7 @@
         <w:fldChar w:fldCharType="separate"/>
       </w:r>
       <w:r>
-        <w:t>22 February 2012 @ 10:46:00 AM</w:t>
+        <w:t>19 July 2012 @ 8:23:00 AM</w:t>
       </w:r>
       <w:r>
         <w:fldChar w:fldCharType="end"/>
@@ -141,9 +138,12 @@
     <w:p>
       <w:pPr>
         <w:sectPr>
-          <w:headerReference w:type="default" r:id="rId8"/>
-          <w:footerReference w:type="even" r:id="rId9"/>
-          <w:footerReference w:type="default" r:id="rId10"/>
+          <w:headerReference w:type="even" r:id="rId8"/>
+          <w:headerReference w:type="default" r:id="rId9"/>
+          <w:footerReference w:type="even" r:id="rId10"/>
+          <w:footerReference w:type="default" r:id="rId11"/>
+          <w:headerReference w:type="first" r:id="rId12"/>
+          <w:footerReference w:type="first" r:id="rId13"/>
           <w:pgSz w:w="12240" w:h="15840" w:code="1"/>
           <w:pgMar w:top="288" w:right="1440" w:bottom="792" w:left="1440" w:header="720" w:footer="720" w:gutter="0"/>
           <w:cols w:space="720"/>
@@ -3032,7 +3032,7 @@
     <w:p>
       <w:pPr>
         <w:sectPr>
-          <w:footerReference w:type="default" r:id="rId11"/>
+          <w:footerReference w:type="default" r:id="rId14"/>
           <w:pgSz w:w="12240" w:h="15840" w:code="1"/>
           <w:pgMar w:top="288" w:right="1440" w:bottom="792" w:left="1440" w:header="720" w:footer="720" w:gutter="0"/>
           <w:pgNumType w:start="1"/>
@@ -4474,7 +4474,10 @@
     </w:p>
     <w:p>
       <w:r>
-        <w:t>Risk analysis provides a means to examine all risks identified, and helps stakeholders better understand risks. A sample of analyzed risks for this project follows:</w:t>
+        <w:t>Risk analysis provides a means to examine all risks identified, and helps stakeholders better understand risks. A sample of analyzed risks for this project follows</w:t>
+      </w:r>
+      <w:r>
+        <w:t>. Note the assigned priority to these risks during this phase represents how important the team feels the risk is on a scale of 1-5.</w:t>
       </w:r>
     </w:p>
     <w:p>
@@ -4499,40 +4502,20 @@
     </w:p>
     <w:tbl>
       <w:tblPr>
+        <w:tblStyle w:val="TableGrid"/>
         <w:tblW w:w="0" w:type="auto"/>
-        <w:tblCellSpacing w:w="15" w:type="dxa"/>
-        <w:tblBorders>
-          <w:top w:val="outset" w:sz="6" w:space="0" w:color="auto"/>
-          <w:left w:val="outset" w:sz="6" w:space="0" w:color="auto"/>
-          <w:bottom w:val="outset" w:sz="6" w:space="0" w:color="auto"/>
-          <w:right w:val="outset" w:sz="6" w:space="0" w:color="auto"/>
-        </w:tblBorders>
-        <w:tblCellMar>
-          <w:left w:w="0" w:type="dxa"/>
-          <w:right w:w="0" w:type="dxa"/>
-        </w:tblCellMar>
         <w:tblLook w:val="04A0" w:firstRow="1" w:lastRow="0" w:firstColumn="1" w:lastColumn="0" w:noHBand="0" w:noVBand="1"/>
       </w:tblPr>
       <w:tblGrid>
-        <w:gridCol w:w="2090"/>
-        <w:gridCol w:w="1191"/>
-        <w:gridCol w:w="1318"/>
-        <w:gridCol w:w="1840"/>
+        <w:gridCol w:w="2231"/>
+        <w:gridCol w:w="1347"/>
+        <w:gridCol w:w="1523"/>
+        <w:gridCol w:w="1981"/>
       </w:tblGrid>
       <w:tr>
-        <w:trPr>
-          <w:tblCellSpacing w:w="15" w:type="dxa"/>
-        </w:trPr>
         <w:tc>
           <w:tcPr>
             <w:tcW w:w="0" w:type="auto"/>
-            <w:tcBorders>
-              <w:top w:val="outset" w:sz="6" w:space="0" w:color="auto"/>
-              <w:left w:val="outset" w:sz="6" w:space="0" w:color="auto"/>
-              <w:bottom w:val="outset" w:sz="6" w:space="0" w:color="auto"/>
-              <w:right w:val="outset" w:sz="6" w:space="0" w:color="auto"/>
-            </w:tcBorders>
-            <w:vAlign w:val="center"/>
             <w:hideMark/>
           </w:tcPr>
           <w:p>
@@ -4545,6 +4528,8 @@
                 <w:szCs w:val="22"/>
               </w:rPr>
             </w:pPr>
+            <w:bookmarkStart w:id="25" w:name="OLE_LINK1"/>
+            <w:bookmarkStart w:id="26" w:name="OLE_LINK2"/>
             <w:r>
               <w:rPr>
                 <w:rFonts w:ascii="Calibri" w:hAnsi="Calibri" w:cs="Calibri"/>
@@ -4558,13 +4543,6 @@
         <w:tc>
           <w:tcPr>
             <w:tcW w:w="0" w:type="auto"/>
-            <w:tcBorders>
-              <w:top w:val="outset" w:sz="6" w:space="0" w:color="auto"/>
-              <w:left w:val="outset" w:sz="6" w:space="0" w:color="auto"/>
-              <w:bottom w:val="outset" w:sz="6" w:space="0" w:color="auto"/>
-              <w:right w:val="outset" w:sz="6" w:space="0" w:color="auto"/>
-            </w:tcBorders>
-            <w:vAlign w:val="center"/>
             <w:hideMark/>
           </w:tcPr>
           <w:p>
@@ -4590,13 +4568,6 @@
         <w:tc>
           <w:tcPr>
             <w:tcW w:w="0" w:type="auto"/>
-            <w:tcBorders>
-              <w:top w:val="outset" w:sz="6" w:space="0" w:color="auto"/>
-              <w:left w:val="outset" w:sz="6" w:space="0" w:color="auto"/>
-              <w:bottom w:val="outset" w:sz="6" w:space="0" w:color="auto"/>
-              <w:right w:val="outset" w:sz="6" w:space="0" w:color="auto"/>
-            </w:tcBorders>
-            <w:vAlign w:val="center"/>
             <w:hideMark/>
           </w:tcPr>
           <w:p>
@@ -4609,7 +4580,6 @@
                 <w:szCs w:val="22"/>
               </w:rPr>
             </w:pPr>
-            <w:proofErr w:type="gramStart"/>
             <w:r>
               <w:rPr>
                 <w:rFonts w:ascii="Calibri" w:hAnsi="Calibri" w:cs="Calibri"/>
@@ -4624,29 +4594,21 @@
                 <w:sz w:val="22"/>
                 <w:szCs w:val="22"/>
               </w:rPr>
-              <w:t>(</w:t>
+              <w:t xml:space="preserve"> </w:t>
             </w:r>
-            <w:proofErr w:type="gramEnd"/>
             <w:r>
               <w:rPr>
                 <w:rFonts w:ascii="Calibri" w:hAnsi="Calibri" w:cs="Calibri"/>
                 <w:sz w:val="22"/>
                 <w:szCs w:val="22"/>
               </w:rPr>
-              <w:t>%) </w:t>
+              <w:t>(%) </w:t>
             </w:r>
           </w:p>
         </w:tc>
         <w:tc>
           <w:tcPr>
             <w:tcW w:w="0" w:type="auto"/>
-            <w:tcBorders>
-              <w:top w:val="outset" w:sz="6" w:space="0" w:color="auto"/>
-              <w:left w:val="outset" w:sz="6" w:space="0" w:color="auto"/>
-              <w:bottom w:val="outset" w:sz="6" w:space="0" w:color="auto"/>
-              <w:right w:val="outset" w:sz="6" w:space="0" w:color="auto"/>
-            </w:tcBorders>
-            <w:vAlign w:val="center"/>
             <w:hideMark/>
           </w:tcPr>
           <w:p>
@@ -4671,19 +4633,9 @@
         </w:tc>
       </w:tr>
       <w:tr>
-        <w:trPr>
-          <w:tblCellSpacing w:w="15" w:type="dxa"/>
-        </w:trPr>
         <w:tc>
           <w:tcPr>
             <w:tcW w:w="0" w:type="auto"/>
-            <w:tcBorders>
-              <w:top w:val="outset" w:sz="6" w:space="0" w:color="auto"/>
-              <w:left w:val="outset" w:sz="6" w:space="0" w:color="auto"/>
-              <w:bottom w:val="outset" w:sz="6" w:space="0" w:color="auto"/>
-              <w:right w:val="outset" w:sz="6" w:space="0" w:color="auto"/>
-            </w:tcBorders>
-            <w:vAlign w:val="center"/>
             <w:hideMark/>
           </w:tcPr>
           <w:p>
@@ -4709,13 +4661,6 @@
         <w:tc>
           <w:tcPr>
             <w:tcW w:w="0" w:type="auto"/>
-            <w:tcBorders>
-              <w:top w:val="outset" w:sz="6" w:space="0" w:color="auto"/>
-              <w:left w:val="outset" w:sz="6" w:space="0" w:color="auto"/>
-              <w:bottom w:val="outset" w:sz="6" w:space="0" w:color="auto"/>
-              <w:right w:val="outset" w:sz="6" w:space="0" w:color="auto"/>
-            </w:tcBorders>
-            <w:vAlign w:val="center"/>
             <w:hideMark/>
           </w:tcPr>
           <w:p>
@@ -4741,13 +4686,6 @@
         <w:tc>
           <w:tcPr>
             <w:tcW w:w="0" w:type="auto"/>
-            <w:tcBorders>
-              <w:top w:val="outset" w:sz="6" w:space="0" w:color="auto"/>
-              <w:left w:val="outset" w:sz="6" w:space="0" w:color="auto"/>
-              <w:bottom w:val="outset" w:sz="6" w:space="0" w:color="auto"/>
-              <w:right w:val="outset" w:sz="6" w:space="0" w:color="auto"/>
-            </w:tcBorders>
-            <w:vAlign w:val="center"/>
             <w:hideMark/>
           </w:tcPr>
           <w:p>
@@ -4773,13 +4711,6 @@
         <w:tc>
           <w:tcPr>
             <w:tcW w:w="0" w:type="auto"/>
-            <w:tcBorders>
-              <w:top w:val="outset" w:sz="6" w:space="0" w:color="auto"/>
-              <w:left w:val="outset" w:sz="6" w:space="0" w:color="auto"/>
-              <w:bottom w:val="outset" w:sz="6" w:space="0" w:color="auto"/>
-              <w:right w:val="outset" w:sz="6" w:space="0" w:color="auto"/>
-            </w:tcBorders>
-            <w:vAlign w:val="center"/>
             <w:hideMark/>
           </w:tcPr>
           <w:p>
@@ -4804,19 +4735,9 @@
         </w:tc>
       </w:tr>
       <w:tr>
-        <w:trPr>
-          <w:tblCellSpacing w:w="15" w:type="dxa"/>
-        </w:trPr>
         <w:tc>
           <w:tcPr>
             <w:tcW w:w="0" w:type="auto"/>
-            <w:tcBorders>
-              <w:top w:val="outset" w:sz="6" w:space="0" w:color="auto"/>
-              <w:left w:val="outset" w:sz="6" w:space="0" w:color="auto"/>
-              <w:bottom w:val="outset" w:sz="6" w:space="0" w:color="auto"/>
-              <w:right w:val="outset" w:sz="6" w:space="0" w:color="auto"/>
-            </w:tcBorders>
-            <w:vAlign w:val="center"/>
             <w:hideMark/>
           </w:tcPr>
           <w:p>
@@ -4842,13 +4763,6 @@
         <w:tc>
           <w:tcPr>
             <w:tcW w:w="0" w:type="auto"/>
-            <w:tcBorders>
-              <w:top w:val="outset" w:sz="6" w:space="0" w:color="auto"/>
-              <w:left w:val="outset" w:sz="6" w:space="0" w:color="auto"/>
-              <w:bottom w:val="outset" w:sz="6" w:space="0" w:color="auto"/>
-              <w:right w:val="outset" w:sz="6" w:space="0" w:color="auto"/>
-            </w:tcBorders>
-            <w:vAlign w:val="center"/>
             <w:hideMark/>
           </w:tcPr>
           <w:p>
@@ -4874,13 +4788,6 @@
         <w:tc>
           <w:tcPr>
             <w:tcW w:w="0" w:type="auto"/>
-            <w:tcBorders>
-              <w:top w:val="outset" w:sz="6" w:space="0" w:color="auto"/>
-              <w:left w:val="outset" w:sz="6" w:space="0" w:color="auto"/>
-              <w:bottom w:val="outset" w:sz="6" w:space="0" w:color="auto"/>
-              <w:right w:val="outset" w:sz="6" w:space="0" w:color="auto"/>
-            </w:tcBorders>
-            <w:vAlign w:val="center"/>
             <w:hideMark/>
           </w:tcPr>
           <w:p>
@@ -4906,13 +4813,6 @@
         <w:tc>
           <w:tcPr>
             <w:tcW w:w="0" w:type="auto"/>
-            <w:tcBorders>
-              <w:top w:val="outset" w:sz="6" w:space="0" w:color="auto"/>
-              <w:left w:val="outset" w:sz="6" w:space="0" w:color="auto"/>
-              <w:bottom w:val="outset" w:sz="6" w:space="0" w:color="auto"/>
-              <w:right w:val="outset" w:sz="6" w:space="0" w:color="auto"/>
-            </w:tcBorders>
-            <w:vAlign w:val="center"/>
             <w:hideMark/>
           </w:tcPr>
           <w:p>
@@ -4937,19 +4837,9 @@
         </w:tc>
       </w:tr>
       <w:tr>
-        <w:trPr>
-          <w:tblCellSpacing w:w="15" w:type="dxa"/>
-        </w:trPr>
         <w:tc>
           <w:tcPr>
             <w:tcW w:w="0" w:type="auto"/>
-            <w:tcBorders>
-              <w:top w:val="outset" w:sz="6" w:space="0" w:color="auto"/>
-              <w:left w:val="outset" w:sz="6" w:space="0" w:color="auto"/>
-              <w:bottom w:val="outset" w:sz="6" w:space="0" w:color="auto"/>
-              <w:right w:val="outset" w:sz="6" w:space="0" w:color="auto"/>
-            </w:tcBorders>
-            <w:vAlign w:val="center"/>
             <w:hideMark/>
           </w:tcPr>
           <w:p>
@@ -4975,13 +4865,6 @@
         <w:tc>
           <w:tcPr>
             <w:tcW w:w="0" w:type="auto"/>
-            <w:tcBorders>
-              <w:top w:val="outset" w:sz="6" w:space="0" w:color="auto"/>
-              <w:left w:val="outset" w:sz="6" w:space="0" w:color="auto"/>
-              <w:bottom w:val="outset" w:sz="6" w:space="0" w:color="auto"/>
-              <w:right w:val="outset" w:sz="6" w:space="0" w:color="auto"/>
-            </w:tcBorders>
-            <w:vAlign w:val="center"/>
             <w:hideMark/>
           </w:tcPr>
           <w:p>
@@ -5007,13 +4890,6 @@
         <w:tc>
           <w:tcPr>
             <w:tcW w:w="0" w:type="auto"/>
-            <w:tcBorders>
-              <w:top w:val="outset" w:sz="6" w:space="0" w:color="auto"/>
-              <w:left w:val="outset" w:sz="6" w:space="0" w:color="auto"/>
-              <w:bottom w:val="outset" w:sz="6" w:space="0" w:color="auto"/>
-              <w:right w:val="outset" w:sz="6" w:space="0" w:color="auto"/>
-            </w:tcBorders>
-            <w:vAlign w:val="center"/>
             <w:hideMark/>
           </w:tcPr>
           <w:p>
@@ -5039,13 +4915,6 @@
         <w:tc>
           <w:tcPr>
             <w:tcW w:w="0" w:type="auto"/>
-            <w:tcBorders>
-              <w:top w:val="outset" w:sz="6" w:space="0" w:color="auto"/>
-              <w:left w:val="outset" w:sz="6" w:space="0" w:color="auto"/>
-              <w:bottom w:val="outset" w:sz="6" w:space="0" w:color="auto"/>
-              <w:right w:val="outset" w:sz="6" w:space="0" w:color="auto"/>
-            </w:tcBorders>
-            <w:vAlign w:val="center"/>
             <w:hideMark/>
           </w:tcPr>
           <w:p>
@@ -5070,19 +4939,9 @@
         </w:tc>
       </w:tr>
       <w:tr>
-        <w:trPr>
-          <w:tblCellSpacing w:w="15" w:type="dxa"/>
-        </w:trPr>
         <w:tc>
           <w:tcPr>
             <w:tcW w:w="0" w:type="auto"/>
-            <w:tcBorders>
-              <w:top w:val="outset" w:sz="6" w:space="0" w:color="auto"/>
-              <w:left w:val="outset" w:sz="6" w:space="0" w:color="auto"/>
-              <w:bottom w:val="outset" w:sz="6" w:space="0" w:color="auto"/>
-              <w:right w:val="outset" w:sz="6" w:space="0" w:color="auto"/>
-            </w:tcBorders>
-            <w:vAlign w:val="center"/>
             <w:hideMark/>
           </w:tcPr>
           <w:p>
@@ -5108,13 +4967,6 @@
         <w:tc>
           <w:tcPr>
             <w:tcW w:w="0" w:type="auto"/>
-            <w:tcBorders>
-              <w:top w:val="outset" w:sz="6" w:space="0" w:color="auto"/>
-              <w:left w:val="outset" w:sz="6" w:space="0" w:color="auto"/>
-              <w:bottom w:val="outset" w:sz="6" w:space="0" w:color="auto"/>
-              <w:right w:val="outset" w:sz="6" w:space="0" w:color="auto"/>
-            </w:tcBorders>
-            <w:vAlign w:val="center"/>
             <w:hideMark/>
           </w:tcPr>
           <w:p>
@@ -5140,13 +4992,6 @@
         <w:tc>
           <w:tcPr>
             <w:tcW w:w="0" w:type="auto"/>
-            <w:tcBorders>
-              <w:top w:val="outset" w:sz="6" w:space="0" w:color="auto"/>
-              <w:left w:val="outset" w:sz="6" w:space="0" w:color="auto"/>
-              <w:bottom w:val="outset" w:sz="6" w:space="0" w:color="auto"/>
-              <w:right w:val="outset" w:sz="6" w:space="0" w:color="auto"/>
-            </w:tcBorders>
-            <w:vAlign w:val="center"/>
             <w:hideMark/>
           </w:tcPr>
           <w:p>
@@ -5172,13 +5017,6 @@
         <w:tc>
           <w:tcPr>
             <w:tcW w:w="0" w:type="auto"/>
-            <w:tcBorders>
-              <w:top w:val="outset" w:sz="6" w:space="0" w:color="auto"/>
-              <w:left w:val="outset" w:sz="6" w:space="0" w:color="auto"/>
-              <w:bottom w:val="outset" w:sz="6" w:space="0" w:color="auto"/>
-              <w:right w:val="outset" w:sz="6" w:space="0" w:color="auto"/>
-            </w:tcBorders>
-            <w:vAlign w:val="center"/>
             <w:hideMark/>
           </w:tcPr>
           <w:p>
@@ -5224,40 +5062,20 @@
     </w:p>
     <w:tbl>
       <w:tblPr>
+        <w:tblStyle w:val="TableGrid"/>
         <w:tblW w:w="0" w:type="auto"/>
-        <w:tblCellSpacing w:w="15" w:type="dxa"/>
-        <w:tblBorders>
-          <w:top w:val="outset" w:sz="6" w:space="0" w:color="auto"/>
-          <w:left w:val="outset" w:sz="6" w:space="0" w:color="auto"/>
-          <w:bottom w:val="outset" w:sz="6" w:space="0" w:color="auto"/>
-          <w:right w:val="outset" w:sz="6" w:space="0" w:color="auto"/>
-        </w:tblBorders>
-        <w:tblCellMar>
-          <w:left w:w="0" w:type="dxa"/>
-          <w:right w:w="0" w:type="dxa"/>
-        </w:tblCellMar>
         <w:tblLook w:val="04A0" w:firstRow="1" w:lastRow="0" w:firstColumn="1" w:lastColumn="0" w:noHBand="0" w:noVBand="1"/>
       </w:tblPr>
       <w:tblGrid>
-        <w:gridCol w:w="2047"/>
-        <w:gridCol w:w="1191"/>
-        <w:gridCol w:w="1318"/>
-        <w:gridCol w:w="1840"/>
+        <w:gridCol w:w="2188"/>
+        <w:gridCol w:w="1347"/>
+        <w:gridCol w:w="1523"/>
+        <w:gridCol w:w="1981"/>
       </w:tblGrid>
       <w:tr>
-        <w:trPr>
-          <w:tblCellSpacing w:w="15" w:type="dxa"/>
-        </w:trPr>
         <w:tc>
           <w:tcPr>
             <w:tcW w:w="0" w:type="auto"/>
-            <w:tcBorders>
-              <w:top w:val="outset" w:sz="6" w:space="0" w:color="auto"/>
-              <w:left w:val="outset" w:sz="6" w:space="0" w:color="auto"/>
-              <w:bottom w:val="outset" w:sz="6" w:space="0" w:color="auto"/>
-              <w:right w:val="outset" w:sz="6" w:space="0" w:color="auto"/>
-            </w:tcBorders>
-            <w:vAlign w:val="center"/>
             <w:hideMark/>
           </w:tcPr>
           <w:p>
@@ -5283,13 +5101,6 @@
         <w:tc>
           <w:tcPr>
             <w:tcW w:w="0" w:type="auto"/>
-            <w:tcBorders>
-              <w:top w:val="outset" w:sz="6" w:space="0" w:color="auto"/>
-              <w:left w:val="outset" w:sz="6" w:space="0" w:color="auto"/>
-              <w:bottom w:val="outset" w:sz="6" w:space="0" w:color="auto"/>
-              <w:right w:val="outset" w:sz="6" w:space="0" w:color="auto"/>
-            </w:tcBorders>
-            <w:vAlign w:val="center"/>
             <w:hideMark/>
           </w:tcPr>
           <w:p>
@@ -5315,13 +5126,6 @@
         <w:tc>
           <w:tcPr>
             <w:tcW w:w="0" w:type="auto"/>
-            <w:tcBorders>
-              <w:top w:val="outset" w:sz="6" w:space="0" w:color="auto"/>
-              <w:left w:val="outset" w:sz="6" w:space="0" w:color="auto"/>
-              <w:bottom w:val="outset" w:sz="6" w:space="0" w:color="auto"/>
-              <w:right w:val="outset" w:sz="6" w:space="0" w:color="auto"/>
-            </w:tcBorders>
-            <w:vAlign w:val="center"/>
             <w:hideMark/>
           </w:tcPr>
           <w:p>
@@ -5334,7 +5138,6 @@
                 <w:szCs w:val="22"/>
               </w:rPr>
             </w:pPr>
-            <w:proofErr w:type="gramStart"/>
             <w:r>
               <w:rPr>
                 <w:rFonts w:ascii="Calibri" w:hAnsi="Calibri" w:cs="Calibri"/>
@@ -5349,29 +5152,21 @@
                 <w:sz w:val="22"/>
                 <w:szCs w:val="22"/>
               </w:rPr>
-              <w:t>(</w:t>
+              <w:t xml:space="preserve"> </w:t>
             </w:r>
-            <w:proofErr w:type="gramEnd"/>
             <w:r>
               <w:rPr>
                 <w:rFonts w:ascii="Calibri" w:hAnsi="Calibri" w:cs="Calibri"/>
                 <w:sz w:val="22"/>
                 <w:szCs w:val="22"/>
               </w:rPr>
-              <w:t>%) </w:t>
+              <w:t>(%) </w:t>
             </w:r>
           </w:p>
         </w:tc>
         <w:tc>
           <w:tcPr>
             <w:tcW w:w="0" w:type="auto"/>
-            <w:tcBorders>
-              <w:top w:val="outset" w:sz="6" w:space="0" w:color="auto"/>
-              <w:left w:val="outset" w:sz="6" w:space="0" w:color="auto"/>
-              <w:bottom w:val="outset" w:sz="6" w:space="0" w:color="auto"/>
-              <w:right w:val="outset" w:sz="6" w:space="0" w:color="auto"/>
-            </w:tcBorders>
-            <w:vAlign w:val="center"/>
             <w:hideMark/>
           </w:tcPr>
           <w:p>
@@ -5396,19 +5191,9 @@
         </w:tc>
       </w:tr>
       <w:tr>
-        <w:trPr>
-          <w:tblCellSpacing w:w="15" w:type="dxa"/>
-        </w:trPr>
         <w:tc>
           <w:tcPr>
             <w:tcW w:w="0" w:type="auto"/>
-            <w:tcBorders>
-              <w:top w:val="outset" w:sz="6" w:space="0" w:color="auto"/>
-              <w:left w:val="outset" w:sz="6" w:space="0" w:color="auto"/>
-              <w:bottom w:val="outset" w:sz="6" w:space="0" w:color="auto"/>
-              <w:right w:val="outset" w:sz="6" w:space="0" w:color="auto"/>
-            </w:tcBorders>
-            <w:vAlign w:val="center"/>
             <w:hideMark/>
           </w:tcPr>
           <w:p>
@@ -5434,13 +5219,6 @@
         <w:tc>
           <w:tcPr>
             <w:tcW w:w="0" w:type="auto"/>
-            <w:tcBorders>
-              <w:top w:val="outset" w:sz="6" w:space="0" w:color="auto"/>
-              <w:left w:val="outset" w:sz="6" w:space="0" w:color="auto"/>
-              <w:bottom w:val="outset" w:sz="6" w:space="0" w:color="auto"/>
-              <w:right w:val="outset" w:sz="6" w:space="0" w:color="auto"/>
-            </w:tcBorders>
-            <w:vAlign w:val="center"/>
             <w:hideMark/>
           </w:tcPr>
           <w:p>
@@ -5466,13 +5244,6 @@
         <w:tc>
           <w:tcPr>
             <w:tcW w:w="0" w:type="auto"/>
-            <w:tcBorders>
-              <w:top w:val="outset" w:sz="6" w:space="0" w:color="auto"/>
-              <w:left w:val="outset" w:sz="6" w:space="0" w:color="auto"/>
-              <w:bottom w:val="outset" w:sz="6" w:space="0" w:color="auto"/>
-              <w:right w:val="outset" w:sz="6" w:space="0" w:color="auto"/>
-            </w:tcBorders>
-            <w:vAlign w:val="center"/>
             <w:hideMark/>
           </w:tcPr>
           <w:p>
@@ -5498,13 +5269,6 @@
         <w:tc>
           <w:tcPr>
             <w:tcW w:w="0" w:type="auto"/>
-            <w:tcBorders>
-              <w:top w:val="outset" w:sz="6" w:space="0" w:color="auto"/>
-              <w:left w:val="outset" w:sz="6" w:space="0" w:color="auto"/>
-              <w:bottom w:val="outset" w:sz="6" w:space="0" w:color="auto"/>
-              <w:right w:val="outset" w:sz="6" w:space="0" w:color="auto"/>
-            </w:tcBorders>
-            <w:vAlign w:val="center"/>
             <w:hideMark/>
           </w:tcPr>
           <w:p>
@@ -5529,19 +5293,9 @@
         </w:tc>
       </w:tr>
       <w:tr>
-        <w:trPr>
-          <w:tblCellSpacing w:w="15" w:type="dxa"/>
-        </w:trPr>
         <w:tc>
           <w:tcPr>
             <w:tcW w:w="0" w:type="auto"/>
-            <w:tcBorders>
-              <w:top w:val="outset" w:sz="6" w:space="0" w:color="auto"/>
-              <w:left w:val="outset" w:sz="6" w:space="0" w:color="auto"/>
-              <w:bottom w:val="outset" w:sz="6" w:space="0" w:color="auto"/>
-              <w:right w:val="outset" w:sz="6" w:space="0" w:color="auto"/>
-            </w:tcBorders>
-            <w:vAlign w:val="center"/>
             <w:hideMark/>
           </w:tcPr>
           <w:p>
@@ -5567,13 +5321,6 @@
         <w:tc>
           <w:tcPr>
             <w:tcW w:w="0" w:type="auto"/>
-            <w:tcBorders>
-              <w:top w:val="outset" w:sz="6" w:space="0" w:color="auto"/>
-              <w:left w:val="outset" w:sz="6" w:space="0" w:color="auto"/>
-              <w:bottom w:val="outset" w:sz="6" w:space="0" w:color="auto"/>
-              <w:right w:val="outset" w:sz="6" w:space="0" w:color="auto"/>
-            </w:tcBorders>
-            <w:vAlign w:val="center"/>
             <w:hideMark/>
           </w:tcPr>
           <w:p>
@@ -5599,13 +5346,6 @@
         <w:tc>
           <w:tcPr>
             <w:tcW w:w="0" w:type="auto"/>
-            <w:tcBorders>
-              <w:top w:val="outset" w:sz="6" w:space="0" w:color="auto"/>
-              <w:left w:val="outset" w:sz="6" w:space="0" w:color="auto"/>
-              <w:bottom w:val="outset" w:sz="6" w:space="0" w:color="auto"/>
-              <w:right w:val="outset" w:sz="6" w:space="0" w:color="auto"/>
-            </w:tcBorders>
-            <w:vAlign w:val="center"/>
             <w:hideMark/>
           </w:tcPr>
           <w:p>
@@ -5631,13 +5371,6 @@
         <w:tc>
           <w:tcPr>
             <w:tcW w:w="0" w:type="auto"/>
-            <w:tcBorders>
-              <w:top w:val="outset" w:sz="6" w:space="0" w:color="auto"/>
-              <w:left w:val="outset" w:sz="6" w:space="0" w:color="auto"/>
-              <w:bottom w:val="outset" w:sz="6" w:space="0" w:color="auto"/>
-              <w:right w:val="outset" w:sz="6" w:space="0" w:color="auto"/>
-            </w:tcBorders>
-            <w:vAlign w:val="center"/>
             <w:hideMark/>
           </w:tcPr>
           <w:p>
@@ -5662,19 +5395,9 @@
         </w:tc>
       </w:tr>
       <w:tr>
-        <w:trPr>
-          <w:tblCellSpacing w:w="15" w:type="dxa"/>
-        </w:trPr>
         <w:tc>
           <w:tcPr>
             <w:tcW w:w="0" w:type="auto"/>
-            <w:tcBorders>
-              <w:top w:val="outset" w:sz="6" w:space="0" w:color="auto"/>
-              <w:left w:val="outset" w:sz="6" w:space="0" w:color="auto"/>
-              <w:bottom w:val="outset" w:sz="6" w:space="0" w:color="auto"/>
-              <w:right w:val="outset" w:sz="6" w:space="0" w:color="auto"/>
-            </w:tcBorders>
-            <w:vAlign w:val="center"/>
             <w:hideMark/>
           </w:tcPr>
           <w:p>
@@ -5700,13 +5423,6 @@
         <w:tc>
           <w:tcPr>
             <w:tcW w:w="0" w:type="auto"/>
-            <w:tcBorders>
-              <w:top w:val="outset" w:sz="6" w:space="0" w:color="auto"/>
-              <w:left w:val="outset" w:sz="6" w:space="0" w:color="auto"/>
-              <w:bottom w:val="outset" w:sz="6" w:space="0" w:color="auto"/>
-              <w:right w:val="outset" w:sz="6" w:space="0" w:color="auto"/>
-            </w:tcBorders>
-            <w:vAlign w:val="center"/>
             <w:hideMark/>
           </w:tcPr>
           <w:p>
@@ -5732,13 +5448,6 @@
         <w:tc>
           <w:tcPr>
             <w:tcW w:w="0" w:type="auto"/>
-            <w:tcBorders>
-              <w:top w:val="outset" w:sz="6" w:space="0" w:color="auto"/>
-              <w:left w:val="outset" w:sz="6" w:space="0" w:color="auto"/>
-              <w:bottom w:val="outset" w:sz="6" w:space="0" w:color="auto"/>
-              <w:right w:val="outset" w:sz="6" w:space="0" w:color="auto"/>
-            </w:tcBorders>
-            <w:vAlign w:val="center"/>
             <w:hideMark/>
           </w:tcPr>
           <w:p>
@@ -5764,13 +5473,6 @@
         <w:tc>
           <w:tcPr>
             <w:tcW w:w="0" w:type="auto"/>
-            <w:tcBorders>
-              <w:top w:val="outset" w:sz="6" w:space="0" w:color="auto"/>
-              <w:left w:val="outset" w:sz="6" w:space="0" w:color="auto"/>
-              <w:bottom w:val="outset" w:sz="6" w:space="0" w:color="auto"/>
-              <w:right w:val="outset" w:sz="6" w:space="0" w:color="auto"/>
-            </w:tcBorders>
-            <w:vAlign w:val="center"/>
             <w:hideMark/>
           </w:tcPr>
           <w:p>
@@ -5795,19 +5497,9 @@
         </w:tc>
       </w:tr>
       <w:tr>
-        <w:trPr>
-          <w:tblCellSpacing w:w="15" w:type="dxa"/>
-        </w:trPr>
         <w:tc>
           <w:tcPr>
             <w:tcW w:w="0" w:type="auto"/>
-            <w:tcBorders>
-              <w:top w:val="outset" w:sz="6" w:space="0" w:color="auto"/>
-              <w:left w:val="outset" w:sz="6" w:space="0" w:color="auto"/>
-              <w:bottom w:val="outset" w:sz="6" w:space="0" w:color="auto"/>
-              <w:right w:val="outset" w:sz="6" w:space="0" w:color="auto"/>
-            </w:tcBorders>
-            <w:vAlign w:val="center"/>
             <w:hideMark/>
           </w:tcPr>
           <w:p>
@@ -5833,13 +5525,6 @@
         <w:tc>
           <w:tcPr>
             <w:tcW w:w="0" w:type="auto"/>
-            <w:tcBorders>
-              <w:top w:val="outset" w:sz="6" w:space="0" w:color="auto"/>
-              <w:left w:val="outset" w:sz="6" w:space="0" w:color="auto"/>
-              <w:bottom w:val="outset" w:sz="6" w:space="0" w:color="auto"/>
-              <w:right w:val="outset" w:sz="6" w:space="0" w:color="auto"/>
-            </w:tcBorders>
-            <w:vAlign w:val="center"/>
             <w:hideMark/>
           </w:tcPr>
           <w:p>
@@ -5865,13 +5550,6 @@
         <w:tc>
           <w:tcPr>
             <w:tcW w:w="0" w:type="auto"/>
-            <w:tcBorders>
-              <w:top w:val="outset" w:sz="6" w:space="0" w:color="auto"/>
-              <w:left w:val="outset" w:sz="6" w:space="0" w:color="auto"/>
-              <w:bottom w:val="outset" w:sz="6" w:space="0" w:color="auto"/>
-              <w:right w:val="outset" w:sz="6" w:space="0" w:color="auto"/>
-            </w:tcBorders>
-            <w:vAlign w:val="center"/>
             <w:hideMark/>
           </w:tcPr>
           <w:p>
@@ -5897,21 +5575,497 @@
         <w:tc>
           <w:tcPr>
             <w:tcW w:w="0" w:type="auto"/>
+            <w:hideMark/>
+          </w:tcPr>
+          <w:p>
+            <w:pPr>
+              <w:spacing w:before="0"/>
+              <w:textAlignment w:val="baseline"/>
+              <w:rPr>
+                <w:rFonts w:ascii="Calibri" w:hAnsi="Calibri" w:cs="Calibri"/>
+                <w:sz w:val="22"/>
+                <w:szCs w:val="22"/>
+              </w:rPr>
+            </w:pPr>
+            <w:r>
+              <w:rPr>
+                <w:rFonts w:ascii="Calibri" w:hAnsi="Calibri" w:cs="Calibri"/>
+                <w:sz w:val="22"/>
+                <w:szCs w:val="22"/>
+              </w:rPr>
+              <w:t>2 </w:t>
+            </w:r>
+          </w:p>
+        </w:tc>
+      </w:tr>
+    </w:tbl>
+    <w:p>
+      <w:pPr>
+        <w:spacing w:before="0"/>
+        <w:textAlignment w:val="baseline"/>
+        <w:rPr>
+          <w:rFonts w:ascii="Calibri" w:hAnsi="Calibri" w:cs="Calibri"/>
+          <w:sz w:val="22"/>
+          <w:szCs w:val="22"/>
+        </w:rPr>
+      </w:pPr>
+      <w:r>
+        <w:rPr>
+          <w:rFonts w:ascii="Calibri" w:hAnsi="Calibri" w:cs="Calibri"/>
+          <w:sz w:val="22"/>
+          <w:szCs w:val="22"/>
+        </w:rPr>
+        <w:t>Process Risks </w:t>
+      </w:r>
+    </w:p>
+    <w:tbl>
+      <w:tblPr>
+        <w:tblStyle w:val="TableGrid"/>
+        <w:tblW w:w="0" w:type="auto"/>
+        <w:tblLook w:val="04A0" w:firstRow="1" w:lastRow="0" w:firstColumn="1" w:lastColumn="0" w:noHBand="0" w:noVBand="1"/>
+      </w:tblPr>
+      <w:tblGrid>
+        <w:gridCol w:w="2178"/>
+        <w:gridCol w:w="1350"/>
+        <w:gridCol w:w="1530"/>
+        <w:gridCol w:w="1980"/>
+      </w:tblGrid>
+      <w:tr>
+        <w:tc>
+          <w:tcPr>
+            <w:tcW w:w="2178" w:type="dxa"/>
+            <w:hideMark/>
+          </w:tcPr>
+          <w:p>
+            <w:pPr>
+              <w:spacing w:before="0"/>
+              <w:textAlignment w:val="baseline"/>
+              <w:rPr>
+                <w:rFonts w:ascii="Calibri" w:hAnsi="Calibri" w:cs="Calibri"/>
+                <w:sz w:val="22"/>
+                <w:szCs w:val="22"/>
+              </w:rPr>
+            </w:pPr>
+            <w:r>
+              <w:rPr>
+                <w:rFonts w:ascii="Calibri" w:hAnsi="Calibri" w:cs="Calibri"/>
+                <w:sz w:val="22"/>
+                <w:szCs w:val="22"/>
+              </w:rPr>
+              <w:t> Name </w:t>
+            </w:r>
+          </w:p>
+        </w:tc>
+        <w:tc>
+          <w:tcPr>
+            <w:tcW w:w="1350" w:type="dxa"/>
+            <w:hideMark/>
+          </w:tcPr>
+          <w:p>
+            <w:pPr>
+              <w:spacing w:before="0"/>
+              <w:textAlignment w:val="baseline"/>
+              <w:rPr>
+                <w:rFonts w:ascii="Calibri" w:hAnsi="Calibri" w:cs="Calibri"/>
+                <w:sz w:val="22"/>
+                <w:szCs w:val="22"/>
+              </w:rPr>
+            </w:pPr>
+            <w:r>
+              <w:rPr>
+                <w:rFonts w:ascii="Calibri" w:hAnsi="Calibri" w:cs="Calibri"/>
+                <w:sz w:val="22"/>
+                <w:szCs w:val="22"/>
+              </w:rPr>
+              <w:t>Priority(1-5) </w:t>
+            </w:r>
+          </w:p>
+        </w:tc>
+        <w:tc>
+          <w:tcPr>
+            <w:tcW w:w="1530" w:type="dxa"/>
+            <w:hideMark/>
+          </w:tcPr>
+          <w:p>
+            <w:pPr>
+              <w:spacing w:before="0"/>
+              <w:textAlignment w:val="baseline"/>
+              <w:rPr>
+                <w:rFonts w:ascii="Calibri" w:hAnsi="Calibri" w:cs="Calibri"/>
+                <w:sz w:val="22"/>
+                <w:szCs w:val="22"/>
+              </w:rPr>
+            </w:pPr>
+            <w:r>
+              <w:rPr>
+                <w:rFonts w:ascii="Calibri" w:hAnsi="Calibri" w:cs="Calibri"/>
+                <w:sz w:val="22"/>
+                <w:szCs w:val="22"/>
+              </w:rPr>
+              <w:t>Likeli</w:t>
+            </w:r>
+            <w:r>
+              <w:rPr>
+                <w:rFonts w:ascii="Calibri" w:hAnsi="Calibri" w:cs="Calibri"/>
+                <w:sz w:val="22"/>
+                <w:szCs w:val="22"/>
+              </w:rPr>
+              <w:t>hood</w:t>
+            </w:r>
+            <w:r>
+              <w:rPr>
+                <w:rFonts w:ascii="Calibri" w:hAnsi="Calibri" w:cs="Calibri"/>
+                <w:sz w:val="22"/>
+                <w:szCs w:val="22"/>
+              </w:rPr>
+              <w:t xml:space="preserve"> </w:t>
+            </w:r>
+            <w:r>
+              <w:rPr>
+                <w:rFonts w:ascii="Calibri" w:hAnsi="Calibri" w:cs="Calibri"/>
+                <w:sz w:val="22"/>
+                <w:szCs w:val="22"/>
+              </w:rPr>
+              <w:t>(%) </w:t>
+            </w:r>
+          </w:p>
+        </w:tc>
+        <w:tc>
+          <w:tcPr>
+            <w:tcW w:w="1980" w:type="dxa"/>
+            <w:hideMark/>
+          </w:tcPr>
+          <w:p>
+            <w:pPr>
+              <w:spacing w:before="0"/>
+              <w:textAlignment w:val="baseline"/>
+              <w:rPr>
+                <w:rFonts w:ascii="Calibri" w:hAnsi="Calibri" w:cs="Calibri"/>
+                <w:sz w:val="22"/>
+                <w:szCs w:val="22"/>
+              </w:rPr>
+            </w:pPr>
+            <w:r>
+              <w:rPr>
+                <w:rFonts w:ascii="Calibri" w:hAnsi="Calibri" w:cs="Calibri"/>
+                <w:sz w:val="22"/>
+                <w:szCs w:val="22"/>
+              </w:rPr>
+              <w:t>Size of loss</w:t>
+            </w:r>
+            <w:r>
+              <w:rPr>
+                <w:rFonts w:ascii="Calibri" w:hAnsi="Calibri" w:cs="Calibri"/>
+                <w:sz w:val="22"/>
+                <w:szCs w:val="22"/>
+              </w:rPr>
+              <w:t xml:space="preserve"> </w:t>
+            </w:r>
+            <w:r>
+              <w:rPr>
+                <w:rFonts w:ascii="Calibri" w:hAnsi="Calibri" w:cs="Calibri"/>
+                <w:sz w:val="22"/>
+                <w:szCs w:val="22"/>
+              </w:rPr>
+              <w:t>(weeks)</w:t>
+            </w:r>
+          </w:p>
+        </w:tc>
+      </w:tr>
+      <w:tr>
+        <w:tc>
+          <w:tcPr>
+            <w:tcW w:w="2178" w:type="dxa"/>
+            <w:hideMark/>
+          </w:tcPr>
+          <w:p>
+            <w:pPr>
+              <w:spacing w:before="0"/>
+              <w:textAlignment w:val="baseline"/>
+              <w:rPr>
+                <w:rFonts w:ascii="Calibri" w:hAnsi="Calibri" w:cs="Calibri"/>
+                <w:sz w:val="22"/>
+                <w:szCs w:val="22"/>
+              </w:rPr>
+            </w:pPr>
+            <w:r>
+              <w:rPr>
+                <w:rFonts w:ascii="Calibri" w:hAnsi="Calibri" w:cs="Calibri"/>
+                <w:sz w:val="22"/>
+                <w:szCs w:val="22"/>
+              </w:rPr>
+              <w:t>GPS Integration </w:t>
+            </w:r>
+          </w:p>
+        </w:tc>
+        <w:tc>
+          <w:tcPr>
+            <w:tcW w:w="1350" w:type="dxa"/>
+            <w:hideMark/>
+          </w:tcPr>
+          <w:p>
+            <w:pPr>
+              <w:spacing w:before="0"/>
+              <w:textAlignment w:val="baseline"/>
+              <w:rPr>
+                <w:rFonts w:ascii="Calibri" w:hAnsi="Calibri" w:cs="Calibri"/>
+                <w:sz w:val="22"/>
+                <w:szCs w:val="22"/>
+              </w:rPr>
+            </w:pPr>
+            <w:r>
+              <w:rPr>
+                <w:rFonts w:ascii="Calibri" w:hAnsi="Calibri" w:cs="Calibri"/>
+                <w:sz w:val="22"/>
+                <w:szCs w:val="22"/>
+              </w:rPr>
+              <w:t>5 </w:t>
+            </w:r>
+          </w:p>
+        </w:tc>
+        <w:tc>
+          <w:tcPr>
+            <w:tcW w:w="1530" w:type="dxa"/>
+            <w:hideMark/>
+          </w:tcPr>
+          <w:p>
+            <w:pPr>
+              <w:spacing w:before="0"/>
+              <w:textAlignment w:val="baseline"/>
+              <w:rPr>
+                <w:rFonts w:ascii="Calibri" w:hAnsi="Calibri" w:cs="Calibri"/>
+                <w:sz w:val="22"/>
+                <w:szCs w:val="22"/>
+              </w:rPr>
+            </w:pPr>
+            <w:r>
+              <w:rPr>
+                <w:rFonts w:ascii="Calibri" w:hAnsi="Calibri" w:cs="Calibri"/>
+                <w:sz w:val="22"/>
+                <w:szCs w:val="22"/>
+              </w:rPr>
+              <w:t>30 </w:t>
+            </w:r>
+          </w:p>
+        </w:tc>
+        <w:tc>
+          <w:tcPr>
+            <w:tcW w:w="1980" w:type="dxa"/>
+            <w:hideMark/>
+          </w:tcPr>
+          <w:p>
+            <w:pPr>
+              <w:spacing w:before="0"/>
+              <w:textAlignment w:val="baseline"/>
+              <w:rPr>
+                <w:rFonts w:ascii="Calibri" w:hAnsi="Calibri" w:cs="Calibri"/>
+                <w:sz w:val="22"/>
+                <w:szCs w:val="22"/>
+              </w:rPr>
+            </w:pPr>
+            <w:r>
+              <w:rPr>
+                <w:rFonts w:ascii="Calibri" w:hAnsi="Calibri" w:cs="Calibri"/>
+                <w:sz w:val="22"/>
+                <w:szCs w:val="22"/>
+              </w:rPr>
+              <w:t>1 </w:t>
+            </w:r>
+          </w:p>
+        </w:tc>
+      </w:tr>
+      <w:tr>
+        <w:tc>
+          <w:tcPr>
+            <w:tcW w:w="2178" w:type="dxa"/>
+            <w:hideMark/>
+          </w:tcPr>
+          <w:p>
+            <w:pPr>
+              <w:spacing w:before="0"/>
+              <w:textAlignment w:val="baseline"/>
+              <w:rPr>
+                <w:rFonts w:ascii="Calibri" w:hAnsi="Calibri" w:cs="Calibri"/>
+                <w:sz w:val="22"/>
+                <w:szCs w:val="22"/>
+              </w:rPr>
+            </w:pPr>
+            <w:r>
+              <w:rPr>
+                <w:rFonts w:ascii="Calibri" w:hAnsi="Calibri" w:cs="Calibri"/>
+                <w:sz w:val="22"/>
+                <w:szCs w:val="22"/>
+              </w:rPr>
+              <w:t>Hardware Failure </w:t>
+            </w:r>
+          </w:p>
+        </w:tc>
+        <w:tc>
+          <w:tcPr>
+            <w:tcW w:w="1350" w:type="dxa"/>
+            <w:hideMark/>
+          </w:tcPr>
+          <w:p>
+            <w:pPr>
+              <w:spacing w:before="0"/>
+              <w:textAlignment w:val="baseline"/>
+              <w:rPr>
+                <w:rFonts w:ascii="Calibri" w:hAnsi="Calibri" w:cs="Calibri"/>
+                <w:sz w:val="22"/>
+                <w:szCs w:val="22"/>
+              </w:rPr>
+            </w:pPr>
+            <w:r>
+              <w:rPr>
+                <w:rFonts w:ascii="Calibri" w:hAnsi="Calibri" w:cs="Calibri"/>
+                <w:sz w:val="22"/>
+                <w:szCs w:val="22"/>
+              </w:rPr>
+              <w:t>3 </w:t>
+            </w:r>
+          </w:p>
+        </w:tc>
+        <w:tc>
+          <w:tcPr>
+            <w:tcW w:w="1530" w:type="dxa"/>
+            <w:hideMark/>
+          </w:tcPr>
+          <w:p>
+            <w:pPr>
+              <w:spacing w:before="0"/>
+              <w:textAlignment w:val="baseline"/>
+              <w:rPr>
+                <w:rFonts w:ascii="Calibri" w:hAnsi="Calibri" w:cs="Calibri"/>
+                <w:sz w:val="22"/>
+                <w:szCs w:val="22"/>
+              </w:rPr>
+            </w:pPr>
+            <w:r>
+              <w:rPr>
+                <w:rFonts w:ascii="Calibri" w:hAnsi="Calibri" w:cs="Calibri"/>
+                <w:sz w:val="22"/>
+                <w:szCs w:val="22"/>
+              </w:rPr>
+              <w:t>40 </w:t>
+            </w:r>
+          </w:p>
+        </w:tc>
+        <w:tc>
+          <w:tcPr>
+            <w:tcW w:w="1980" w:type="dxa"/>
+            <w:hideMark/>
+          </w:tcPr>
+          <w:p>
+            <w:pPr>
+              <w:spacing w:before="0"/>
+              <w:textAlignment w:val="baseline"/>
+              <w:rPr>
+                <w:rFonts w:ascii="Calibri" w:hAnsi="Calibri" w:cs="Calibri"/>
+                <w:sz w:val="22"/>
+                <w:szCs w:val="22"/>
+              </w:rPr>
+            </w:pPr>
+            <w:r>
+              <w:rPr>
+                <w:rFonts w:ascii="Calibri" w:hAnsi="Calibri" w:cs="Calibri"/>
+                <w:sz w:val="22"/>
+                <w:szCs w:val="22"/>
+              </w:rPr>
+              <w:t>1 </w:t>
+            </w:r>
+          </w:p>
+        </w:tc>
+      </w:tr>
+    </w:tbl>
+    <w:bookmarkEnd w:id="25"/>
+    <w:bookmarkEnd w:id="26"/>
+    <w:p>
+      <w:pPr>
+        <w:spacing w:before="0"/>
+        <w:textAlignment w:val="baseline"/>
+        <w:rPr>
+          <w:rFonts w:ascii="Calibri" w:hAnsi="Calibri" w:cs="Calibri"/>
+          <w:sz w:val="22"/>
+          <w:szCs w:val="22"/>
+        </w:rPr>
+      </w:pPr>
+      <w:r>
+        <w:rPr>
+          <w:rFonts w:ascii="Calibri" w:hAnsi="Calibri" w:cs="Calibri"/>
+          <w:sz w:val="22"/>
+          <w:szCs w:val="22"/>
+        </w:rPr>
+        <w:t> </w:t>
+      </w:r>
+    </w:p>
+    <w:p>
+      <w:pPr>
+        <w:spacing w:before="0"/>
+        <w:textAlignment w:val="baseline"/>
+        <w:rPr>
+          <w:rFonts w:ascii="Calibri" w:hAnsi="Calibri" w:cs="Calibri"/>
+          <w:sz w:val="22"/>
+          <w:szCs w:val="22"/>
+        </w:rPr>
+      </w:pPr>
+      <w:r>
+        <w:rPr>
+          <w:rFonts w:ascii="Calibri" w:hAnsi="Calibri" w:cs="Calibri"/>
+          <w:sz w:val="22"/>
+          <w:szCs w:val="22"/>
+        </w:rPr>
+        <w:t> </w:t>
+      </w:r>
+    </w:p>
+    <w:p/>
+    <w:p>
+      <w:pPr>
+        <w:pStyle w:val="Heading2"/>
+      </w:pPr>
+      <w:bookmarkStart w:id="27" w:name="_Toc317666968"/>
+      <w:r>
+        <w:t>Risk Severity</w:t>
+      </w:r>
+      <w:bookmarkEnd w:id="27"/>
+    </w:p>
+    <w:p>
+      <w:r>
+        <w:t>In order to analyze the severity of risks, they are compared against each other to give a Risk Severity Grid. Risks are ordered by severity, which is calculated as the product of the likelihood and size of loss identified during qualitative and quantitative analysis. The risk severity grid follows:</w:t>
+      </w:r>
+    </w:p>
+    <w:tbl>
+      <w:tblPr>
+        <w:tblW w:w="4460" w:type="dxa"/>
+        <w:tblInd w:w="93" w:type="dxa"/>
+        <w:tblLook w:val="04A0" w:firstRow="1" w:lastRow="0" w:firstColumn="1" w:lastColumn="0" w:noHBand="0" w:noVBand="1"/>
+      </w:tblPr>
+      <w:tblGrid>
+        <w:gridCol w:w="2380"/>
+        <w:gridCol w:w="2080"/>
+      </w:tblGrid>
+      <w:tr>
+        <w:trPr>
+          <w:trHeight w:val="600"/>
+        </w:trPr>
+        <w:tc>
+          <w:tcPr>
+            <w:tcW w:w="2380" w:type="dxa"/>
             <w:tcBorders>
-              <w:top w:val="outset" w:sz="6" w:space="0" w:color="auto"/>
-              <w:left w:val="outset" w:sz="6" w:space="0" w:color="auto"/>
-              <w:bottom w:val="outset" w:sz="6" w:space="0" w:color="auto"/>
-              <w:right w:val="outset" w:sz="6" w:space="0" w:color="auto"/>
+              <w:top w:val="single" w:sz="4" w:space="0" w:color="000000"/>
+              <w:left w:val="single" w:sz="4" w:space="0" w:color="000000"/>
+              <w:bottom w:val="single" w:sz="4" w:space="0" w:color="000000"/>
+              <w:right w:val="single" w:sz="4" w:space="0" w:color="000000"/>
             </w:tcBorders>
+            <w:shd w:val="clear" w:color="auto" w:fill="auto"/>
             <w:vAlign w:val="center"/>
             <w:hideMark/>
           </w:tcPr>
           <w:p>
             <w:pPr>
               <w:spacing w:before="0"/>
-              <w:textAlignment w:val="baseline"/>
-              <w:rPr>
-                <w:rFonts w:ascii="Calibri" w:hAnsi="Calibri" w:cs="Calibri"/>
+              <w:rPr>
+                <w:rFonts w:ascii="Calibri" w:hAnsi="Calibri" w:cs="Calibri"/>
+                <w:color w:val="000000"/>
                 <w:sz w:val="22"/>
                 <w:szCs w:val="22"/>
               </w:rPr>
@@ -5919,78 +6073,33 @@
             <w:r>
               <w:rPr>
                 <w:rFonts w:ascii="Calibri" w:hAnsi="Calibri" w:cs="Calibri"/>
-                <w:sz w:val="22"/>
-                <w:szCs w:val="22"/>
-              </w:rPr>
-              <w:t>2 </w:t>
+                <w:color w:val="000000"/>
+                <w:sz w:val="22"/>
+                <w:szCs w:val="22"/>
+              </w:rPr>
+              <w:t>Name </w:t>
             </w:r>
           </w:p>
         </w:tc>
-      </w:tr>
-    </w:tbl>
-    <w:p>
-      <w:pPr>
-        <w:spacing w:before="0"/>
-        <w:textAlignment w:val="baseline"/>
-        <w:rPr>
-          <w:rFonts w:ascii="Calibri" w:hAnsi="Calibri" w:cs="Calibri"/>
-          <w:sz w:val="22"/>
-          <w:szCs w:val="22"/>
-        </w:rPr>
-      </w:pPr>
-      <w:r>
-        <w:rPr>
-          <w:rFonts w:ascii="Calibri" w:hAnsi="Calibri" w:cs="Calibri"/>
-          <w:sz w:val="22"/>
-          <w:szCs w:val="22"/>
-        </w:rPr>
-        <w:t>Process Risks </w:t>
-      </w:r>
-    </w:p>
-    <w:tbl>
-      <w:tblPr>
-        <w:tblW w:w="0" w:type="auto"/>
-        <w:tblCellSpacing w:w="15" w:type="dxa"/>
-        <w:tblBorders>
-          <w:top w:val="outset" w:sz="6" w:space="0" w:color="auto"/>
-          <w:left w:val="outset" w:sz="6" w:space="0" w:color="auto"/>
-          <w:bottom w:val="outset" w:sz="6" w:space="0" w:color="auto"/>
-          <w:right w:val="outset" w:sz="6" w:space="0" w:color="auto"/>
-        </w:tblBorders>
-        <w:tblCellMar>
-          <w:left w:w="0" w:type="dxa"/>
-          <w:right w:w="0" w:type="dxa"/>
-        </w:tblCellMar>
-        <w:tblLook w:val="04A0" w:firstRow="1" w:lastRow="0" w:firstColumn="1" w:lastColumn="0" w:noHBand="0" w:noVBand="1"/>
-      </w:tblPr>
-      <w:tblGrid>
-        <w:gridCol w:w="1668"/>
-        <w:gridCol w:w="1191"/>
-        <w:gridCol w:w="1318"/>
-        <w:gridCol w:w="1840"/>
-      </w:tblGrid>
-      <w:tr>
-        <w:trPr>
-          <w:tblCellSpacing w:w="15" w:type="dxa"/>
-        </w:trPr>
         <w:tc>
           <w:tcPr>
-            <w:tcW w:w="0" w:type="auto"/>
+            <w:tcW w:w="2080" w:type="dxa"/>
             <w:tcBorders>
-              <w:top w:val="outset" w:sz="6" w:space="0" w:color="auto"/>
-              <w:left w:val="outset" w:sz="6" w:space="0" w:color="auto"/>
-              <w:bottom w:val="outset" w:sz="6" w:space="0" w:color="auto"/>
-              <w:right w:val="outset" w:sz="6" w:space="0" w:color="auto"/>
+              <w:top w:val="single" w:sz="4" w:space="0" w:color="auto"/>
+              <w:left w:val="nil"/>
+              <w:bottom w:val="single" w:sz="4" w:space="0" w:color="auto"/>
+              <w:right w:val="single" w:sz="4" w:space="0" w:color="auto"/>
             </w:tcBorders>
+            <w:shd w:val="clear" w:color="auto" w:fill="auto"/>
             <w:vAlign w:val="center"/>
             <w:hideMark/>
           </w:tcPr>
           <w:p>
             <w:pPr>
               <w:spacing w:before="0"/>
-              <w:textAlignment w:val="baseline"/>
-              <w:rPr>
-                <w:rFonts w:ascii="Calibri" w:hAnsi="Calibri" w:cs="Calibri"/>
+              <w:rPr>
+                <w:rFonts w:ascii="Calibri" w:hAnsi="Calibri" w:cs="Calibri"/>
+                <w:color w:val="000000"/>
                 <w:sz w:val="22"/>
                 <w:szCs w:val="22"/>
               </w:rPr>
@@ -5998,16 +6107,824 @@
             <w:r>
               <w:rPr>
                 <w:rFonts w:ascii="Calibri" w:hAnsi="Calibri" w:cs="Calibri"/>
-                <w:sz w:val="22"/>
-                <w:szCs w:val="22"/>
-              </w:rPr>
-              <w:t> </w:t>
+                <w:color w:val="000000"/>
+                <w:sz w:val="22"/>
+                <w:szCs w:val="22"/>
+              </w:rPr>
+              <w:t>Severity (likelihood x size of loss)</w:t>
             </w:r>
-            <w:bookmarkStart w:id="25" w:name="_GoBack"/>
-            <w:bookmarkEnd w:id="25"/>
+          </w:p>
+        </w:tc>
+      </w:tr>
+      <w:tr>
+        <w:trPr>
+          <w:trHeight w:val="300"/>
+        </w:trPr>
+        <w:tc>
+          <w:tcPr>
+            <w:tcW w:w="2380" w:type="dxa"/>
+            <w:tcBorders>
+              <w:top w:val="nil"/>
+              <w:left w:val="single" w:sz="4" w:space="0" w:color="000000"/>
+              <w:bottom w:val="single" w:sz="4" w:space="0" w:color="000000"/>
+              <w:right w:val="single" w:sz="4" w:space="0" w:color="000000"/>
+            </w:tcBorders>
+            <w:shd w:val="clear" w:color="auto" w:fill="auto"/>
+            <w:vAlign w:val="center"/>
+            <w:hideMark/>
+          </w:tcPr>
+          <w:p>
+            <w:pPr>
+              <w:spacing w:before="0"/>
+              <w:rPr>
+                <w:rFonts w:ascii="Calibri" w:hAnsi="Calibri" w:cs="Calibri"/>
+                <w:color w:val="000000"/>
+                <w:sz w:val="22"/>
+                <w:szCs w:val="22"/>
+              </w:rPr>
+            </w:pPr>
             <w:r>
               <w:rPr>
                 <w:rFonts w:ascii="Calibri" w:hAnsi="Calibri" w:cs="Calibri"/>
+                <w:color w:val="000000"/>
+                <w:sz w:val="22"/>
+                <w:szCs w:val="22"/>
+              </w:rPr>
+              <w:lastRenderedPageBreak/>
+              <w:t>Burnout </w:t>
+            </w:r>
+          </w:p>
+        </w:tc>
+        <w:tc>
+          <w:tcPr>
+            <w:tcW w:w="2080" w:type="dxa"/>
+            <w:tcBorders>
+              <w:top w:val="nil"/>
+              <w:left w:val="nil"/>
+              <w:bottom w:val="single" w:sz="4" w:space="0" w:color="auto"/>
+              <w:right w:val="single" w:sz="4" w:space="0" w:color="auto"/>
+            </w:tcBorders>
+            <w:shd w:val="clear" w:color="auto" w:fill="auto"/>
+            <w:noWrap/>
+            <w:vAlign w:val="bottom"/>
+            <w:hideMark/>
+          </w:tcPr>
+          <w:p>
+            <w:pPr>
+              <w:spacing w:before="0"/>
+              <w:jc w:val="right"/>
+              <w:rPr>
+                <w:rFonts w:ascii="Calibri" w:hAnsi="Calibri" w:cs="Calibri"/>
+                <w:color w:val="000000"/>
+                <w:sz w:val="22"/>
+                <w:szCs w:val="22"/>
+              </w:rPr>
+            </w:pPr>
+            <w:r>
+              <w:rPr>
+                <w:rFonts w:ascii="Calibri" w:hAnsi="Calibri" w:cs="Calibri"/>
+                <w:color w:val="000000"/>
+                <w:sz w:val="22"/>
+                <w:szCs w:val="22"/>
+              </w:rPr>
+              <w:t>1.9</w:t>
+            </w:r>
+          </w:p>
+        </w:tc>
+      </w:tr>
+      <w:tr>
+        <w:trPr>
+          <w:trHeight w:val="300"/>
+        </w:trPr>
+        <w:tc>
+          <w:tcPr>
+            <w:tcW w:w="2380" w:type="dxa"/>
+            <w:tcBorders>
+              <w:top w:val="nil"/>
+              <w:left w:val="single" w:sz="4" w:space="0" w:color="000000"/>
+              <w:bottom w:val="single" w:sz="4" w:space="0" w:color="000000"/>
+              <w:right w:val="single" w:sz="4" w:space="0" w:color="000000"/>
+            </w:tcBorders>
+            <w:shd w:val="clear" w:color="auto" w:fill="auto"/>
+            <w:vAlign w:val="center"/>
+            <w:hideMark/>
+          </w:tcPr>
+          <w:p>
+            <w:pPr>
+              <w:spacing w:before="0"/>
+              <w:rPr>
+                <w:rFonts w:ascii="Calibri" w:hAnsi="Calibri" w:cs="Calibri"/>
+                <w:color w:val="000000"/>
+                <w:sz w:val="22"/>
+                <w:szCs w:val="22"/>
+              </w:rPr>
+            </w:pPr>
+            <w:r>
+              <w:rPr>
+                <w:rFonts w:ascii="Calibri" w:hAnsi="Calibri" w:cs="Calibri"/>
+                <w:color w:val="000000"/>
+                <w:sz w:val="22"/>
+                <w:szCs w:val="22"/>
+              </w:rPr>
+              <w:t>Personnel Availability </w:t>
+            </w:r>
+          </w:p>
+        </w:tc>
+        <w:tc>
+          <w:tcPr>
+            <w:tcW w:w="2080" w:type="dxa"/>
+            <w:tcBorders>
+              <w:top w:val="nil"/>
+              <w:left w:val="nil"/>
+              <w:bottom w:val="single" w:sz="4" w:space="0" w:color="auto"/>
+              <w:right w:val="single" w:sz="4" w:space="0" w:color="auto"/>
+            </w:tcBorders>
+            <w:shd w:val="clear" w:color="auto" w:fill="auto"/>
+            <w:noWrap/>
+            <w:vAlign w:val="bottom"/>
+            <w:hideMark/>
+          </w:tcPr>
+          <w:p>
+            <w:pPr>
+              <w:spacing w:before="0"/>
+              <w:jc w:val="right"/>
+              <w:rPr>
+                <w:rFonts w:ascii="Calibri" w:hAnsi="Calibri" w:cs="Calibri"/>
+                <w:color w:val="000000"/>
+                <w:sz w:val="22"/>
+                <w:szCs w:val="22"/>
+              </w:rPr>
+            </w:pPr>
+            <w:r>
+              <w:rPr>
+                <w:rFonts w:ascii="Calibri" w:hAnsi="Calibri" w:cs="Calibri"/>
+                <w:color w:val="000000"/>
+                <w:sz w:val="22"/>
+                <w:szCs w:val="22"/>
+              </w:rPr>
+              <w:t>1.6</w:t>
+            </w:r>
+          </w:p>
+        </w:tc>
+      </w:tr>
+      <w:tr>
+        <w:trPr>
+          <w:trHeight w:val="300"/>
+        </w:trPr>
+        <w:tc>
+          <w:tcPr>
+            <w:tcW w:w="2380" w:type="dxa"/>
+            <w:tcBorders>
+              <w:top w:val="nil"/>
+              <w:left w:val="single" w:sz="4" w:space="0" w:color="000000"/>
+              <w:bottom w:val="single" w:sz="4" w:space="0" w:color="000000"/>
+              <w:right w:val="single" w:sz="4" w:space="0" w:color="000000"/>
+            </w:tcBorders>
+            <w:shd w:val="clear" w:color="auto" w:fill="auto"/>
+            <w:vAlign w:val="center"/>
+            <w:hideMark/>
+          </w:tcPr>
+          <w:p>
+            <w:pPr>
+              <w:spacing w:before="0"/>
+              <w:rPr>
+                <w:rFonts w:ascii="Calibri" w:hAnsi="Calibri" w:cs="Calibri"/>
+                <w:color w:val="000000"/>
+                <w:sz w:val="22"/>
+                <w:szCs w:val="22"/>
+              </w:rPr>
+            </w:pPr>
+            <w:r>
+              <w:rPr>
+                <w:rFonts w:ascii="Calibri" w:hAnsi="Calibri" w:cs="Calibri"/>
+                <w:color w:val="000000"/>
+                <w:sz w:val="22"/>
+                <w:szCs w:val="22"/>
+              </w:rPr>
+              <w:t>Doesn't float </w:t>
+            </w:r>
+          </w:p>
+        </w:tc>
+        <w:tc>
+          <w:tcPr>
+            <w:tcW w:w="2080" w:type="dxa"/>
+            <w:tcBorders>
+              <w:top w:val="nil"/>
+              <w:left w:val="nil"/>
+              <w:bottom w:val="single" w:sz="4" w:space="0" w:color="auto"/>
+              <w:right w:val="single" w:sz="4" w:space="0" w:color="auto"/>
+            </w:tcBorders>
+            <w:shd w:val="clear" w:color="auto" w:fill="auto"/>
+            <w:noWrap/>
+            <w:vAlign w:val="bottom"/>
+            <w:hideMark/>
+          </w:tcPr>
+          <w:p>
+            <w:pPr>
+              <w:spacing w:before="0"/>
+              <w:jc w:val="right"/>
+              <w:rPr>
+                <w:rFonts w:ascii="Calibri" w:hAnsi="Calibri" w:cs="Calibri"/>
+                <w:color w:val="000000"/>
+                <w:sz w:val="22"/>
+                <w:szCs w:val="22"/>
+              </w:rPr>
+            </w:pPr>
+            <w:r>
+              <w:rPr>
+                <w:rFonts w:ascii="Calibri" w:hAnsi="Calibri" w:cs="Calibri"/>
+                <w:color w:val="000000"/>
+                <w:sz w:val="22"/>
+                <w:szCs w:val="22"/>
+              </w:rPr>
+              <w:t>1.2</w:t>
+            </w:r>
+          </w:p>
+        </w:tc>
+      </w:tr>
+      <w:tr>
+        <w:trPr>
+          <w:trHeight w:val="300"/>
+        </w:trPr>
+        <w:tc>
+          <w:tcPr>
+            <w:tcW w:w="2380" w:type="dxa"/>
+            <w:tcBorders>
+              <w:top w:val="nil"/>
+              <w:left w:val="single" w:sz="4" w:space="0" w:color="000000"/>
+              <w:bottom w:val="single" w:sz="4" w:space="0" w:color="000000"/>
+              <w:right w:val="single" w:sz="4" w:space="0" w:color="000000"/>
+            </w:tcBorders>
+            <w:shd w:val="clear" w:color="auto" w:fill="auto"/>
+            <w:vAlign w:val="center"/>
+            <w:hideMark/>
+          </w:tcPr>
+          <w:p>
+            <w:pPr>
+              <w:spacing w:before="0"/>
+              <w:rPr>
+                <w:rFonts w:ascii="Calibri" w:hAnsi="Calibri" w:cs="Calibri"/>
+                <w:color w:val="000000"/>
+                <w:sz w:val="22"/>
+                <w:szCs w:val="22"/>
+              </w:rPr>
+            </w:pPr>
+            <w:r>
+              <w:rPr>
+                <w:rFonts w:ascii="Calibri" w:hAnsi="Calibri" w:cs="Calibri"/>
+                <w:color w:val="000000"/>
+                <w:sz w:val="22"/>
+                <w:szCs w:val="22"/>
+              </w:rPr>
+              <w:t>Extreme Temp Failure </w:t>
+            </w:r>
+          </w:p>
+        </w:tc>
+        <w:tc>
+          <w:tcPr>
+            <w:tcW w:w="2080" w:type="dxa"/>
+            <w:tcBorders>
+              <w:top w:val="nil"/>
+              <w:left w:val="nil"/>
+              <w:bottom w:val="single" w:sz="4" w:space="0" w:color="auto"/>
+              <w:right w:val="single" w:sz="4" w:space="0" w:color="auto"/>
+            </w:tcBorders>
+            <w:shd w:val="clear" w:color="auto" w:fill="auto"/>
+            <w:noWrap/>
+            <w:vAlign w:val="bottom"/>
+            <w:hideMark/>
+          </w:tcPr>
+          <w:p>
+            <w:pPr>
+              <w:spacing w:before="0"/>
+              <w:jc w:val="right"/>
+              <w:rPr>
+                <w:rFonts w:ascii="Calibri" w:hAnsi="Calibri" w:cs="Calibri"/>
+                <w:color w:val="000000"/>
+                <w:sz w:val="22"/>
+                <w:szCs w:val="22"/>
+              </w:rPr>
+            </w:pPr>
+            <w:r>
+              <w:rPr>
+                <w:rFonts w:ascii="Calibri" w:hAnsi="Calibri" w:cs="Calibri"/>
+                <w:color w:val="000000"/>
+                <w:sz w:val="22"/>
+                <w:szCs w:val="22"/>
+              </w:rPr>
+              <w:t>1.2</w:t>
+            </w:r>
+          </w:p>
+        </w:tc>
+      </w:tr>
+      <w:tr>
+        <w:trPr>
+          <w:trHeight w:val="300"/>
+        </w:trPr>
+        <w:tc>
+          <w:tcPr>
+            <w:tcW w:w="2380" w:type="dxa"/>
+            <w:tcBorders>
+              <w:top w:val="nil"/>
+              <w:left w:val="single" w:sz="4" w:space="0" w:color="000000"/>
+              <w:bottom w:val="single" w:sz="4" w:space="0" w:color="000000"/>
+              <w:right w:val="single" w:sz="4" w:space="0" w:color="000000"/>
+            </w:tcBorders>
+            <w:shd w:val="clear" w:color="auto" w:fill="auto"/>
+            <w:vAlign w:val="center"/>
+            <w:hideMark/>
+          </w:tcPr>
+          <w:p>
+            <w:pPr>
+              <w:spacing w:before="0"/>
+              <w:rPr>
+                <w:rFonts w:ascii="Calibri" w:hAnsi="Calibri" w:cs="Calibri"/>
+                <w:color w:val="000000"/>
+                <w:sz w:val="22"/>
+                <w:szCs w:val="22"/>
+              </w:rPr>
+            </w:pPr>
+            <w:r>
+              <w:rPr>
+                <w:rFonts w:ascii="Calibri" w:hAnsi="Calibri" w:cs="Calibri"/>
+                <w:color w:val="000000"/>
+                <w:sz w:val="22"/>
+                <w:szCs w:val="22"/>
+              </w:rPr>
+              <w:t>Project Failure </w:t>
+            </w:r>
+          </w:p>
+        </w:tc>
+        <w:tc>
+          <w:tcPr>
+            <w:tcW w:w="2080" w:type="dxa"/>
+            <w:tcBorders>
+              <w:top w:val="nil"/>
+              <w:left w:val="nil"/>
+              <w:bottom w:val="single" w:sz="4" w:space="0" w:color="auto"/>
+              <w:right w:val="single" w:sz="4" w:space="0" w:color="auto"/>
+            </w:tcBorders>
+            <w:shd w:val="clear" w:color="auto" w:fill="auto"/>
+            <w:noWrap/>
+            <w:vAlign w:val="bottom"/>
+            <w:hideMark/>
+          </w:tcPr>
+          <w:p>
+            <w:pPr>
+              <w:spacing w:before="0"/>
+              <w:jc w:val="right"/>
+              <w:rPr>
+                <w:rFonts w:ascii="Calibri" w:hAnsi="Calibri" w:cs="Calibri"/>
+                <w:color w:val="000000"/>
+                <w:sz w:val="22"/>
+                <w:szCs w:val="22"/>
+              </w:rPr>
+            </w:pPr>
+            <w:r>
+              <w:rPr>
+                <w:rFonts w:ascii="Calibri" w:hAnsi="Calibri" w:cs="Calibri"/>
+                <w:color w:val="000000"/>
+                <w:sz w:val="22"/>
+                <w:szCs w:val="22"/>
+              </w:rPr>
+              <w:t>1.2</w:t>
+            </w:r>
+          </w:p>
+        </w:tc>
+      </w:tr>
+      <w:tr>
+        <w:trPr>
+          <w:trHeight w:val="300"/>
+        </w:trPr>
+        <w:tc>
+          <w:tcPr>
+            <w:tcW w:w="2380" w:type="dxa"/>
+            <w:tcBorders>
+              <w:top w:val="nil"/>
+              <w:left w:val="single" w:sz="4" w:space="0" w:color="000000"/>
+              <w:bottom w:val="single" w:sz="4" w:space="0" w:color="000000"/>
+              <w:right w:val="single" w:sz="4" w:space="0" w:color="000000"/>
+            </w:tcBorders>
+            <w:shd w:val="clear" w:color="auto" w:fill="auto"/>
+            <w:vAlign w:val="center"/>
+            <w:hideMark/>
+          </w:tcPr>
+          <w:p>
+            <w:pPr>
+              <w:spacing w:before="0"/>
+              <w:rPr>
+                <w:rFonts w:ascii="Calibri" w:hAnsi="Calibri" w:cs="Calibri"/>
+                <w:color w:val="000000"/>
+                <w:sz w:val="22"/>
+                <w:szCs w:val="22"/>
+              </w:rPr>
+            </w:pPr>
+            <w:r>
+              <w:rPr>
+                <w:rFonts w:ascii="Calibri" w:hAnsi="Calibri" w:cs="Calibri"/>
+                <w:color w:val="000000"/>
+                <w:sz w:val="22"/>
+                <w:szCs w:val="22"/>
+              </w:rPr>
+              <w:t>Sponsor Availability </w:t>
+            </w:r>
+          </w:p>
+        </w:tc>
+        <w:tc>
+          <w:tcPr>
+            <w:tcW w:w="2080" w:type="dxa"/>
+            <w:tcBorders>
+              <w:top w:val="nil"/>
+              <w:left w:val="nil"/>
+              <w:bottom w:val="single" w:sz="4" w:space="0" w:color="auto"/>
+              <w:right w:val="single" w:sz="4" w:space="0" w:color="auto"/>
+            </w:tcBorders>
+            <w:shd w:val="clear" w:color="auto" w:fill="auto"/>
+            <w:noWrap/>
+            <w:vAlign w:val="bottom"/>
+            <w:hideMark/>
+          </w:tcPr>
+          <w:p>
+            <w:pPr>
+              <w:spacing w:before="0"/>
+              <w:jc w:val="right"/>
+              <w:rPr>
+                <w:rFonts w:ascii="Calibri" w:hAnsi="Calibri" w:cs="Calibri"/>
+                <w:color w:val="000000"/>
+                <w:sz w:val="22"/>
+                <w:szCs w:val="22"/>
+              </w:rPr>
+            </w:pPr>
+            <w:r>
+              <w:rPr>
+                <w:rFonts w:ascii="Calibri" w:hAnsi="Calibri" w:cs="Calibri"/>
+                <w:color w:val="000000"/>
+                <w:sz w:val="22"/>
+                <w:szCs w:val="22"/>
+              </w:rPr>
+              <w:t>1</w:t>
+            </w:r>
+          </w:p>
+        </w:tc>
+      </w:tr>
+      <w:tr>
+        <w:trPr>
+          <w:trHeight w:val="300"/>
+        </w:trPr>
+        <w:tc>
+          <w:tcPr>
+            <w:tcW w:w="2380" w:type="dxa"/>
+            <w:tcBorders>
+              <w:top w:val="nil"/>
+              <w:left w:val="single" w:sz="4" w:space="0" w:color="000000"/>
+              <w:bottom w:val="single" w:sz="4" w:space="0" w:color="000000"/>
+              <w:right w:val="single" w:sz="4" w:space="0" w:color="000000"/>
+            </w:tcBorders>
+            <w:shd w:val="clear" w:color="auto" w:fill="auto"/>
+            <w:vAlign w:val="center"/>
+            <w:hideMark/>
+          </w:tcPr>
+          <w:p>
+            <w:pPr>
+              <w:spacing w:before="0"/>
+              <w:rPr>
+                <w:rFonts w:ascii="Calibri" w:hAnsi="Calibri" w:cs="Calibri"/>
+                <w:color w:val="000000"/>
+                <w:sz w:val="22"/>
+                <w:szCs w:val="22"/>
+              </w:rPr>
+            </w:pPr>
+            <w:r>
+              <w:rPr>
+                <w:rFonts w:ascii="Calibri" w:hAnsi="Calibri" w:cs="Calibri"/>
+                <w:color w:val="000000"/>
+                <w:sz w:val="22"/>
+                <w:szCs w:val="22"/>
+              </w:rPr>
+              <w:t>Frame Resilience </w:t>
+            </w:r>
+          </w:p>
+        </w:tc>
+        <w:tc>
+          <w:tcPr>
+            <w:tcW w:w="2080" w:type="dxa"/>
+            <w:tcBorders>
+              <w:top w:val="nil"/>
+              <w:left w:val="nil"/>
+              <w:bottom w:val="single" w:sz="4" w:space="0" w:color="auto"/>
+              <w:right w:val="single" w:sz="4" w:space="0" w:color="auto"/>
+            </w:tcBorders>
+            <w:shd w:val="clear" w:color="auto" w:fill="auto"/>
+            <w:noWrap/>
+            <w:vAlign w:val="bottom"/>
+            <w:hideMark/>
+          </w:tcPr>
+          <w:p>
+            <w:pPr>
+              <w:spacing w:before="0"/>
+              <w:jc w:val="right"/>
+              <w:rPr>
+                <w:rFonts w:ascii="Calibri" w:hAnsi="Calibri" w:cs="Calibri"/>
+                <w:color w:val="000000"/>
+                <w:sz w:val="22"/>
+                <w:szCs w:val="22"/>
+              </w:rPr>
+            </w:pPr>
+            <w:r>
+              <w:rPr>
+                <w:rFonts w:ascii="Calibri" w:hAnsi="Calibri" w:cs="Calibri"/>
+                <w:color w:val="000000"/>
+                <w:sz w:val="22"/>
+                <w:szCs w:val="22"/>
+              </w:rPr>
+              <w:t>0.6</w:t>
+            </w:r>
+          </w:p>
+        </w:tc>
+      </w:tr>
+      <w:tr>
+        <w:trPr>
+          <w:trHeight w:val="300"/>
+        </w:trPr>
+        <w:tc>
+          <w:tcPr>
+            <w:tcW w:w="2380" w:type="dxa"/>
+            <w:tcBorders>
+              <w:top w:val="nil"/>
+              <w:left w:val="single" w:sz="4" w:space="0" w:color="000000"/>
+              <w:bottom w:val="single" w:sz="4" w:space="0" w:color="000000"/>
+              <w:right w:val="single" w:sz="4" w:space="0" w:color="000000"/>
+            </w:tcBorders>
+            <w:shd w:val="clear" w:color="auto" w:fill="auto"/>
+            <w:vAlign w:val="center"/>
+            <w:hideMark/>
+          </w:tcPr>
+          <w:p>
+            <w:pPr>
+              <w:spacing w:before="0"/>
+              <w:rPr>
+                <w:rFonts w:ascii="Calibri" w:hAnsi="Calibri" w:cs="Calibri"/>
+                <w:color w:val="000000"/>
+                <w:sz w:val="22"/>
+                <w:szCs w:val="22"/>
+              </w:rPr>
+            </w:pPr>
+            <w:r>
+              <w:rPr>
+                <w:rFonts w:ascii="Calibri" w:hAnsi="Calibri" w:cs="Calibri"/>
+                <w:color w:val="000000"/>
+                <w:sz w:val="22"/>
+                <w:szCs w:val="22"/>
+              </w:rPr>
+              <w:t>Lack of Buy-in </w:t>
+            </w:r>
+          </w:p>
+        </w:tc>
+        <w:tc>
+          <w:tcPr>
+            <w:tcW w:w="2080" w:type="dxa"/>
+            <w:tcBorders>
+              <w:top w:val="nil"/>
+              <w:left w:val="nil"/>
+              <w:bottom w:val="single" w:sz="4" w:space="0" w:color="auto"/>
+              <w:right w:val="single" w:sz="4" w:space="0" w:color="auto"/>
+            </w:tcBorders>
+            <w:shd w:val="clear" w:color="auto" w:fill="auto"/>
+            <w:noWrap/>
+            <w:vAlign w:val="bottom"/>
+            <w:hideMark/>
+          </w:tcPr>
+          <w:p>
+            <w:pPr>
+              <w:spacing w:before="0"/>
+              <w:jc w:val="right"/>
+              <w:rPr>
+                <w:rFonts w:ascii="Calibri" w:hAnsi="Calibri" w:cs="Calibri"/>
+                <w:color w:val="000000"/>
+                <w:sz w:val="22"/>
+                <w:szCs w:val="22"/>
+              </w:rPr>
+            </w:pPr>
+            <w:r>
+              <w:rPr>
+                <w:rFonts w:ascii="Calibri" w:hAnsi="Calibri" w:cs="Calibri"/>
+                <w:color w:val="000000"/>
+                <w:sz w:val="22"/>
+                <w:szCs w:val="22"/>
+              </w:rPr>
+              <w:t>0.6</w:t>
+            </w:r>
+          </w:p>
+        </w:tc>
+      </w:tr>
+      <w:tr>
+        <w:trPr>
+          <w:trHeight w:val="300"/>
+        </w:trPr>
+        <w:tc>
+          <w:tcPr>
+            <w:tcW w:w="2380" w:type="dxa"/>
+            <w:tcBorders>
+              <w:top w:val="nil"/>
+              <w:left w:val="single" w:sz="4" w:space="0" w:color="000000"/>
+              <w:bottom w:val="single" w:sz="4" w:space="0" w:color="000000"/>
+              <w:right w:val="single" w:sz="4" w:space="0" w:color="000000"/>
+            </w:tcBorders>
+            <w:shd w:val="clear" w:color="auto" w:fill="auto"/>
+            <w:vAlign w:val="center"/>
+            <w:hideMark/>
+          </w:tcPr>
+          <w:p>
+            <w:pPr>
+              <w:spacing w:before="0"/>
+              <w:rPr>
+                <w:rFonts w:ascii="Calibri" w:hAnsi="Calibri" w:cs="Calibri"/>
+                <w:color w:val="000000"/>
+                <w:sz w:val="22"/>
+                <w:szCs w:val="22"/>
+              </w:rPr>
+            </w:pPr>
+            <w:r>
+              <w:rPr>
+                <w:rFonts w:ascii="Calibri" w:hAnsi="Calibri" w:cs="Calibri"/>
+                <w:color w:val="000000"/>
+                <w:sz w:val="22"/>
+                <w:szCs w:val="22"/>
+              </w:rPr>
+              <w:t>Hardware Failure </w:t>
+            </w:r>
+          </w:p>
+        </w:tc>
+        <w:tc>
+          <w:tcPr>
+            <w:tcW w:w="2080" w:type="dxa"/>
+            <w:tcBorders>
+              <w:top w:val="nil"/>
+              <w:left w:val="nil"/>
+              <w:bottom w:val="single" w:sz="4" w:space="0" w:color="auto"/>
+              <w:right w:val="single" w:sz="4" w:space="0" w:color="auto"/>
+            </w:tcBorders>
+            <w:shd w:val="clear" w:color="auto" w:fill="auto"/>
+            <w:noWrap/>
+            <w:vAlign w:val="bottom"/>
+            <w:hideMark/>
+          </w:tcPr>
+          <w:p>
+            <w:pPr>
+              <w:spacing w:before="0"/>
+              <w:jc w:val="right"/>
+              <w:rPr>
+                <w:rFonts w:ascii="Calibri" w:hAnsi="Calibri" w:cs="Calibri"/>
+                <w:color w:val="000000"/>
+                <w:sz w:val="22"/>
+                <w:szCs w:val="22"/>
+              </w:rPr>
+            </w:pPr>
+            <w:r>
+              <w:rPr>
+                <w:rFonts w:ascii="Calibri" w:hAnsi="Calibri" w:cs="Calibri"/>
+                <w:color w:val="000000"/>
+                <w:sz w:val="22"/>
+                <w:szCs w:val="22"/>
+              </w:rPr>
+              <w:t>0.4</w:t>
+            </w:r>
+          </w:p>
+        </w:tc>
+      </w:tr>
+      <w:tr>
+        <w:trPr>
+          <w:trHeight w:val="300"/>
+        </w:trPr>
+        <w:tc>
+          <w:tcPr>
+            <w:tcW w:w="2380" w:type="dxa"/>
+            <w:tcBorders>
+              <w:top w:val="nil"/>
+              <w:left w:val="single" w:sz="4" w:space="0" w:color="000000"/>
+              <w:bottom w:val="single" w:sz="4" w:space="0" w:color="000000"/>
+              <w:right w:val="single" w:sz="4" w:space="0" w:color="000000"/>
+            </w:tcBorders>
+            <w:shd w:val="clear" w:color="auto" w:fill="auto"/>
+            <w:vAlign w:val="center"/>
+            <w:hideMark/>
+          </w:tcPr>
+          <w:p>
+            <w:pPr>
+              <w:spacing w:before="0"/>
+              <w:rPr>
+                <w:rFonts w:ascii="Calibri" w:hAnsi="Calibri" w:cs="Calibri"/>
+                <w:color w:val="000000"/>
+                <w:sz w:val="22"/>
+                <w:szCs w:val="22"/>
+              </w:rPr>
+            </w:pPr>
+            <w:r>
+              <w:rPr>
+                <w:rFonts w:ascii="Calibri" w:hAnsi="Calibri" w:cs="Calibri"/>
+                <w:color w:val="000000"/>
+                <w:sz w:val="22"/>
+                <w:szCs w:val="22"/>
+              </w:rPr>
+              <w:t>GPS Integration </w:t>
+            </w:r>
+          </w:p>
+        </w:tc>
+        <w:tc>
+          <w:tcPr>
+            <w:tcW w:w="2080" w:type="dxa"/>
+            <w:tcBorders>
+              <w:top w:val="nil"/>
+              <w:left w:val="nil"/>
+              <w:bottom w:val="single" w:sz="4" w:space="0" w:color="auto"/>
+              <w:right w:val="single" w:sz="4" w:space="0" w:color="auto"/>
+            </w:tcBorders>
+            <w:shd w:val="clear" w:color="auto" w:fill="auto"/>
+            <w:noWrap/>
+            <w:vAlign w:val="bottom"/>
+            <w:hideMark/>
+          </w:tcPr>
+          <w:p>
+            <w:pPr>
+              <w:spacing w:before="0"/>
+              <w:jc w:val="right"/>
+              <w:rPr>
+                <w:rFonts w:ascii="Calibri" w:hAnsi="Calibri" w:cs="Calibri"/>
+                <w:color w:val="000000"/>
+                <w:sz w:val="22"/>
+                <w:szCs w:val="22"/>
+              </w:rPr>
+            </w:pPr>
+            <w:r>
+              <w:rPr>
+                <w:rFonts w:ascii="Calibri" w:hAnsi="Calibri" w:cs="Calibri"/>
+                <w:color w:val="000000"/>
+                <w:sz w:val="22"/>
+                <w:szCs w:val="22"/>
+              </w:rPr>
+              <w:t>0.3</w:t>
+            </w:r>
+          </w:p>
+        </w:tc>
+      </w:tr>
+    </w:tbl>
+    <w:p/>
+    <w:p>
+      <w:pPr>
+        <w:pStyle w:val="Heading2"/>
+      </w:pPr>
+      <w:bookmarkStart w:id="28" w:name="_Toc317666969"/>
+      <w:r>
+        <w:t>Risk Response Planning</w:t>
+      </w:r>
+      <w:bookmarkEnd w:id="28"/>
+    </w:p>
+    <w:p>
+      <w:r>
+        <w:t>The team will make every attempt to avoid risks or minimize effects if those risks are encountered. A plan is set out in response to each risk to ensure that they can be controlled effectively. The plan for each identified risk during this project follows:</w:t>
+      </w:r>
+    </w:p>
+    <w:tbl>
+      <w:tblPr>
+        <w:tblW w:w="9390" w:type="dxa"/>
+        <w:tblInd w:w="93" w:type="dxa"/>
+        <w:tblLook w:val="04A0" w:firstRow="1" w:lastRow="0" w:firstColumn="1" w:lastColumn="0" w:noHBand="0" w:noVBand="1"/>
+      </w:tblPr>
+      <w:tblGrid>
+        <w:gridCol w:w="1212"/>
+        <w:gridCol w:w="8271"/>
+      </w:tblGrid>
+      <w:tr>
+        <w:trPr>
+          <w:trHeight w:val="600"/>
+        </w:trPr>
+        <w:tc>
+          <w:tcPr>
+            <w:tcW w:w="713" w:type="dxa"/>
+            <w:tcBorders>
+              <w:top w:val="single" w:sz="4" w:space="0" w:color="auto"/>
+              <w:left w:val="single" w:sz="4" w:space="0" w:color="auto"/>
+              <w:bottom w:val="single" w:sz="4" w:space="0" w:color="auto"/>
+              <w:right w:val="single" w:sz="4" w:space="0" w:color="auto"/>
+            </w:tcBorders>
+            <w:shd w:val="clear" w:color="auto" w:fill="auto"/>
+            <w:vAlign w:val="center"/>
+            <w:hideMark/>
+          </w:tcPr>
+          <w:p>
+            <w:pPr>
+              <w:spacing w:before="0"/>
+              <w:rPr>
+                <w:rFonts w:ascii="Calibri" w:hAnsi="Calibri" w:cs="Calibri"/>
+                <w:color w:val="000000"/>
+                <w:sz w:val="22"/>
+                <w:szCs w:val="22"/>
+              </w:rPr>
+            </w:pPr>
+            <w:r>
+              <w:rPr>
+                <w:rFonts w:ascii="Calibri" w:hAnsi="Calibri" w:cs="Calibri"/>
+                <w:color w:val="000000"/>
                 <w:sz w:val="22"/>
                 <w:szCs w:val="22"/>
               </w:rPr>
@@ -6017,22 +6934,23 @@
         </w:tc>
         <w:tc>
           <w:tcPr>
-            <w:tcW w:w="0" w:type="auto"/>
+            <w:tcW w:w="8677" w:type="dxa"/>
             <w:tcBorders>
-              <w:top w:val="outset" w:sz="6" w:space="0" w:color="auto"/>
-              <w:left w:val="outset" w:sz="6" w:space="0" w:color="auto"/>
-              <w:bottom w:val="outset" w:sz="6" w:space="0" w:color="auto"/>
-              <w:right w:val="outset" w:sz="6" w:space="0" w:color="auto"/>
+              <w:top w:val="single" w:sz="4" w:space="0" w:color="auto"/>
+              <w:left w:val="nil"/>
+              <w:bottom w:val="single" w:sz="4" w:space="0" w:color="auto"/>
+              <w:right w:val="single" w:sz="4" w:space="0" w:color="auto"/>
             </w:tcBorders>
+            <w:shd w:val="clear" w:color="auto" w:fill="auto"/>
             <w:vAlign w:val="center"/>
             <w:hideMark/>
           </w:tcPr>
           <w:p>
             <w:pPr>
               <w:spacing w:before="0"/>
-              <w:textAlignment w:val="baseline"/>
-              <w:rPr>
-                <w:rFonts w:ascii="Calibri" w:hAnsi="Calibri" w:cs="Calibri"/>
+              <w:rPr>
+                <w:rFonts w:ascii="Calibri" w:hAnsi="Calibri" w:cs="Calibri"/>
+                <w:color w:val="000000"/>
                 <w:sz w:val="22"/>
                 <w:szCs w:val="22"/>
               </w:rPr>
@@ -6040,81 +6958,112 @@
             <w:r>
               <w:rPr>
                 <w:rFonts w:ascii="Calibri" w:hAnsi="Calibri" w:cs="Calibri"/>
-                <w:sz w:val="22"/>
-                <w:szCs w:val="22"/>
-              </w:rPr>
-              <w:t>Priority(1-5) </w:t>
+                <w:color w:val="000000"/>
+                <w:sz w:val="22"/>
+                <w:szCs w:val="22"/>
+              </w:rPr>
+              <w:t>Response</w:t>
             </w:r>
           </w:p>
         </w:tc>
+      </w:tr>
+      <w:tr>
+        <w:trPr>
+          <w:trHeight w:val="300"/>
+        </w:trPr>
         <w:tc>
           <w:tcPr>
-            <w:tcW w:w="0" w:type="auto"/>
+            <w:tcW w:w="713" w:type="dxa"/>
             <w:tcBorders>
-              <w:top w:val="outset" w:sz="6" w:space="0" w:color="auto"/>
-              <w:left w:val="outset" w:sz="6" w:space="0" w:color="auto"/>
-              <w:bottom w:val="outset" w:sz="6" w:space="0" w:color="auto"/>
-              <w:right w:val="outset" w:sz="6" w:space="0" w:color="auto"/>
+              <w:top w:val="nil"/>
+              <w:left w:val="single" w:sz="4" w:space="0" w:color="auto"/>
+              <w:bottom w:val="single" w:sz="4" w:space="0" w:color="auto"/>
+              <w:right w:val="single" w:sz="4" w:space="0" w:color="auto"/>
             </w:tcBorders>
+            <w:shd w:val="clear" w:color="auto" w:fill="auto"/>
             <w:vAlign w:val="center"/>
             <w:hideMark/>
           </w:tcPr>
           <w:p>
             <w:pPr>
               <w:spacing w:before="0"/>
-              <w:textAlignment w:val="baseline"/>
-              <w:rPr>
-                <w:rFonts w:ascii="Calibri" w:hAnsi="Calibri" w:cs="Calibri"/>
+              <w:rPr>
+                <w:rFonts w:ascii="Calibri" w:hAnsi="Calibri" w:cs="Calibri"/>
+                <w:color w:val="000000"/>
                 <w:sz w:val="22"/>
                 <w:szCs w:val="22"/>
               </w:rPr>
             </w:pPr>
-            <w:proofErr w:type="gramStart"/>
             <w:r>
               <w:rPr>
                 <w:rFonts w:ascii="Calibri" w:hAnsi="Calibri" w:cs="Calibri"/>
-                <w:sz w:val="22"/>
-                <w:szCs w:val="22"/>
-              </w:rPr>
-              <w:t>Likeli</w:t>
-            </w:r>
-            <w:r>
-              <w:rPr>
-                <w:rFonts w:ascii="Calibri" w:hAnsi="Calibri" w:cs="Calibri"/>
-                <w:sz w:val="22"/>
-                <w:szCs w:val="22"/>
-              </w:rPr>
-              <w:t>hood(</w:t>
-            </w:r>
-            <w:proofErr w:type="gramEnd"/>
-            <w:r>
-              <w:rPr>
-                <w:rFonts w:ascii="Calibri" w:hAnsi="Calibri" w:cs="Calibri"/>
-                <w:sz w:val="22"/>
-                <w:szCs w:val="22"/>
-              </w:rPr>
-              <w:t>%) </w:t>
+                <w:color w:val="000000"/>
+                <w:sz w:val="22"/>
+                <w:szCs w:val="22"/>
+              </w:rPr>
+              <w:t>Burnout </w:t>
             </w:r>
           </w:p>
         </w:tc>
         <w:tc>
           <w:tcPr>
-            <w:tcW w:w="0" w:type="auto"/>
+            <w:tcW w:w="8677" w:type="dxa"/>
             <w:tcBorders>
-              <w:top w:val="outset" w:sz="6" w:space="0" w:color="auto"/>
-              <w:left w:val="outset" w:sz="6" w:space="0" w:color="auto"/>
-              <w:bottom w:val="outset" w:sz="6" w:space="0" w:color="auto"/>
-              <w:right w:val="outset" w:sz="6" w:space="0" w:color="auto"/>
+              <w:top w:val="nil"/>
+              <w:left w:val="nil"/>
+              <w:bottom w:val="single" w:sz="4" w:space="0" w:color="auto"/>
+              <w:right w:val="single" w:sz="4" w:space="0" w:color="auto"/>
             </w:tcBorders>
+            <w:shd w:val="clear" w:color="auto" w:fill="auto"/>
+            <w:noWrap/>
+            <w:vAlign w:val="bottom"/>
+            <w:hideMark/>
+          </w:tcPr>
+          <w:p>
+            <w:pPr>
+              <w:spacing w:before="0"/>
+              <w:rPr>
+                <w:rFonts w:ascii="Calibri" w:hAnsi="Calibri" w:cs="Calibri"/>
+                <w:color w:val="000000"/>
+                <w:sz w:val="22"/>
+                <w:szCs w:val="22"/>
+              </w:rPr>
+            </w:pPr>
+            <w:r>
+              <w:rPr>
+                <w:rFonts w:ascii="Calibri" w:hAnsi="Calibri" w:cs="Calibri"/>
+                <w:color w:val="000000"/>
+                <w:sz w:val="22"/>
+                <w:szCs w:val="22"/>
+              </w:rPr>
+              <w:t>All team members will maintain focus and stay involved with project.</w:t>
+            </w:r>
+          </w:p>
+        </w:tc>
+      </w:tr>
+      <w:tr>
+        <w:trPr>
+          <w:trHeight w:val="300"/>
+        </w:trPr>
+        <w:tc>
+          <w:tcPr>
+            <w:tcW w:w="713" w:type="dxa"/>
+            <w:tcBorders>
+              <w:top w:val="nil"/>
+              <w:left w:val="single" w:sz="4" w:space="0" w:color="auto"/>
+              <w:bottom w:val="single" w:sz="4" w:space="0" w:color="auto"/>
+              <w:right w:val="single" w:sz="4" w:space="0" w:color="auto"/>
+            </w:tcBorders>
+            <w:shd w:val="clear" w:color="auto" w:fill="auto"/>
             <w:vAlign w:val="center"/>
             <w:hideMark/>
           </w:tcPr>
           <w:p>
             <w:pPr>
               <w:spacing w:before="0"/>
-              <w:textAlignment w:val="baseline"/>
-              <w:rPr>
-                <w:rFonts w:ascii="Calibri" w:hAnsi="Calibri" w:cs="Calibri"/>
+              <w:rPr>
+                <w:rFonts w:ascii="Calibri" w:hAnsi="Calibri" w:cs="Calibri"/>
+                <w:color w:val="000000"/>
                 <w:sz w:val="22"/>
                 <w:szCs w:val="22"/>
               </w:rPr>
@@ -6122,36 +7071,73 @@
             <w:r>
               <w:rPr>
                 <w:rFonts w:ascii="Calibri" w:hAnsi="Calibri" w:cs="Calibri"/>
-                <w:sz w:val="22"/>
-                <w:szCs w:val="22"/>
-              </w:rPr>
-              <w:t>Size of loss (weeks) </w:t>
+                <w:color w:val="000000"/>
+                <w:sz w:val="22"/>
+                <w:szCs w:val="22"/>
+              </w:rPr>
+              <w:t>Personnel Availability </w:t>
+            </w:r>
+          </w:p>
+        </w:tc>
+        <w:tc>
+          <w:tcPr>
+            <w:tcW w:w="8677" w:type="dxa"/>
+            <w:tcBorders>
+              <w:top w:val="nil"/>
+              <w:left w:val="nil"/>
+              <w:bottom w:val="single" w:sz="4" w:space="0" w:color="auto"/>
+              <w:right w:val="single" w:sz="4" w:space="0" w:color="auto"/>
+            </w:tcBorders>
+            <w:shd w:val="clear" w:color="auto" w:fill="auto"/>
+            <w:noWrap/>
+            <w:vAlign w:val="bottom"/>
+            <w:hideMark/>
+          </w:tcPr>
+          <w:p>
+            <w:pPr>
+              <w:spacing w:before="0"/>
+              <w:rPr>
+                <w:rFonts w:ascii="Calibri" w:hAnsi="Calibri" w:cs="Calibri"/>
+                <w:color w:val="000000"/>
+                <w:sz w:val="22"/>
+                <w:szCs w:val="22"/>
+              </w:rPr>
+            </w:pPr>
+            <w:r>
+              <w:rPr>
+                <w:rFonts w:ascii="Calibri" w:hAnsi="Calibri" w:cs="Calibri"/>
+                <w:color w:val="000000"/>
+                <w:sz w:val="22"/>
+                <w:szCs w:val="22"/>
+              </w:rPr>
+              <w:t>This risk is accepted, and backup roles are assigned for major roles. Also members are committed to provide assistance for transportation problems.</w:t>
             </w:r>
           </w:p>
         </w:tc>
       </w:tr>
       <w:tr>
         <w:trPr>
-          <w:tblCellSpacing w:w="15" w:type="dxa"/>
+          <w:trHeight w:val="300"/>
         </w:trPr>
         <w:tc>
           <w:tcPr>
-            <w:tcW w:w="0" w:type="auto"/>
+            <w:tcW w:w="713" w:type="dxa"/>
             <w:tcBorders>
-              <w:top w:val="outset" w:sz="6" w:space="0" w:color="auto"/>
-              <w:left w:val="outset" w:sz="6" w:space="0" w:color="auto"/>
-              <w:bottom w:val="outset" w:sz="6" w:space="0" w:color="auto"/>
-              <w:right w:val="outset" w:sz="6" w:space="0" w:color="auto"/>
+              <w:top w:val="nil"/>
+              <w:left w:val="single" w:sz="4" w:space="0" w:color="auto"/>
+              <w:bottom w:val="single" w:sz="4" w:space="0" w:color="auto"/>
+              <w:right w:val="single" w:sz="4" w:space="0" w:color="auto"/>
             </w:tcBorders>
+            <w:shd w:val="clear" w:color="auto" w:fill="auto"/>
             <w:vAlign w:val="center"/>
             <w:hideMark/>
           </w:tcPr>
           <w:p>
             <w:pPr>
               <w:spacing w:before="0"/>
-              <w:textAlignment w:val="baseline"/>
-              <w:rPr>
-                <w:rFonts w:ascii="Calibri" w:hAnsi="Calibri" w:cs="Calibri"/>
+              <w:rPr>
+                <w:rFonts w:ascii="Calibri" w:hAnsi="Calibri" w:cs="Calibri"/>
+                <w:color w:val="000000"/>
                 <w:sz w:val="22"/>
                 <w:szCs w:val="22"/>
               </w:rPr>
@@ -6159,6 +7145,565 @@
             <w:r>
               <w:rPr>
                 <w:rFonts w:ascii="Calibri" w:hAnsi="Calibri" w:cs="Calibri"/>
+                <w:color w:val="000000"/>
+                <w:sz w:val="22"/>
+                <w:szCs w:val="22"/>
+              </w:rPr>
+              <w:t>Doesn't float </w:t>
+            </w:r>
+          </w:p>
+        </w:tc>
+        <w:tc>
+          <w:tcPr>
+            <w:tcW w:w="8677" w:type="dxa"/>
+            <w:tcBorders>
+              <w:top w:val="nil"/>
+              <w:left w:val="nil"/>
+              <w:bottom w:val="single" w:sz="4" w:space="0" w:color="auto"/>
+              <w:right w:val="single" w:sz="4" w:space="0" w:color="auto"/>
+            </w:tcBorders>
+            <w:shd w:val="clear" w:color="auto" w:fill="auto"/>
+            <w:noWrap/>
+            <w:vAlign w:val="bottom"/>
+            <w:hideMark/>
+          </w:tcPr>
+          <w:p>
+            <w:pPr>
+              <w:spacing w:before="0"/>
+              <w:rPr>
+                <w:rFonts w:ascii="Calibri" w:hAnsi="Calibri" w:cs="Calibri"/>
+                <w:color w:val="000000"/>
+                <w:sz w:val="22"/>
+                <w:szCs w:val="22"/>
+              </w:rPr>
+            </w:pPr>
+            <w:r>
+              <w:rPr>
+                <w:rFonts w:ascii="Calibri" w:hAnsi="Calibri" w:cs="Calibri"/>
+                <w:color w:val="000000"/>
+                <w:sz w:val="22"/>
+                <w:szCs w:val="22"/>
+              </w:rPr>
+              <w:t>Research will be done before and during design.</w:t>
+            </w:r>
+          </w:p>
+        </w:tc>
+      </w:tr>
+      <w:tr>
+        <w:trPr>
+          <w:trHeight w:val="300"/>
+        </w:trPr>
+        <w:tc>
+          <w:tcPr>
+            <w:tcW w:w="713" w:type="dxa"/>
+            <w:tcBorders>
+              <w:top w:val="nil"/>
+              <w:left w:val="single" w:sz="4" w:space="0" w:color="auto"/>
+              <w:bottom w:val="single" w:sz="4" w:space="0" w:color="auto"/>
+              <w:right w:val="single" w:sz="4" w:space="0" w:color="auto"/>
+            </w:tcBorders>
+            <w:shd w:val="clear" w:color="auto" w:fill="auto"/>
+            <w:vAlign w:val="center"/>
+            <w:hideMark/>
+          </w:tcPr>
+          <w:p>
+            <w:pPr>
+              <w:spacing w:before="0"/>
+              <w:rPr>
+                <w:rFonts w:ascii="Calibri" w:hAnsi="Calibri" w:cs="Calibri"/>
+                <w:color w:val="000000"/>
+                <w:sz w:val="22"/>
+                <w:szCs w:val="22"/>
+              </w:rPr>
+            </w:pPr>
+            <w:r>
+              <w:rPr>
+                <w:rFonts w:ascii="Calibri" w:hAnsi="Calibri" w:cs="Calibri"/>
+                <w:color w:val="000000"/>
+                <w:sz w:val="22"/>
+                <w:szCs w:val="22"/>
+              </w:rPr>
+              <w:t>Extreme Temp Failure </w:t>
+            </w:r>
+          </w:p>
+        </w:tc>
+        <w:tc>
+          <w:tcPr>
+            <w:tcW w:w="8677" w:type="dxa"/>
+            <w:tcBorders>
+              <w:top w:val="nil"/>
+              <w:left w:val="nil"/>
+              <w:bottom w:val="single" w:sz="4" w:space="0" w:color="auto"/>
+              <w:right w:val="single" w:sz="4" w:space="0" w:color="auto"/>
+            </w:tcBorders>
+            <w:shd w:val="clear" w:color="auto" w:fill="auto"/>
+            <w:noWrap/>
+            <w:vAlign w:val="bottom"/>
+            <w:hideMark/>
+          </w:tcPr>
+          <w:p>
+            <w:pPr>
+              <w:spacing w:before="0"/>
+              <w:rPr>
+                <w:rFonts w:ascii="Calibri" w:hAnsi="Calibri" w:cs="Calibri"/>
+                <w:color w:val="000000"/>
+                <w:sz w:val="22"/>
+                <w:szCs w:val="22"/>
+              </w:rPr>
+            </w:pPr>
+            <w:r>
+              <w:rPr>
+                <w:rFonts w:ascii="Calibri" w:hAnsi="Calibri" w:cs="Calibri"/>
+                <w:color w:val="000000"/>
+                <w:sz w:val="22"/>
+                <w:szCs w:val="22"/>
+              </w:rPr>
+              <w:t xml:space="preserve">Research to ensure product operating temperature is below required </w:t>
+            </w:r>
+            <w:proofErr w:type="spellStart"/>
+            <w:r>
+              <w:rPr>
+                <w:rFonts w:ascii="Calibri" w:hAnsi="Calibri" w:cs="Calibri"/>
+                <w:color w:val="000000"/>
+                <w:sz w:val="22"/>
+                <w:szCs w:val="22"/>
+              </w:rPr>
+              <w:t>threshhold</w:t>
+            </w:r>
+            <w:proofErr w:type="spellEnd"/>
+            <w:r>
+              <w:rPr>
+                <w:rFonts w:ascii="Calibri" w:hAnsi="Calibri" w:cs="Calibri"/>
+                <w:color w:val="000000"/>
+                <w:sz w:val="22"/>
+                <w:szCs w:val="22"/>
+              </w:rPr>
+              <w:t>.</w:t>
+            </w:r>
+          </w:p>
+        </w:tc>
+      </w:tr>
+      <w:tr>
+        <w:trPr>
+          <w:trHeight w:val="300"/>
+        </w:trPr>
+        <w:tc>
+          <w:tcPr>
+            <w:tcW w:w="713" w:type="dxa"/>
+            <w:tcBorders>
+              <w:top w:val="nil"/>
+              <w:left w:val="single" w:sz="4" w:space="0" w:color="auto"/>
+              <w:bottom w:val="single" w:sz="4" w:space="0" w:color="auto"/>
+              <w:right w:val="single" w:sz="4" w:space="0" w:color="auto"/>
+            </w:tcBorders>
+            <w:shd w:val="clear" w:color="auto" w:fill="auto"/>
+            <w:vAlign w:val="center"/>
+            <w:hideMark/>
+          </w:tcPr>
+          <w:p>
+            <w:pPr>
+              <w:spacing w:before="0"/>
+              <w:rPr>
+                <w:rFonts w:ascii="Calibri" w:hAnsi="Calibri" w:cs="Calibri"/>
+                <w:color w:val="000000"/>
+                <w:sz w:val="22"/>
+                <w:szCs w:val="22"/>
+              </w:rPr>
+            </w:pPr>
+            <w:r>
+              <w:rPr>
+                <w:rFonts w:ascii="Calibri" w:hAnsi="Calibri" w:cs="Calibri"/>
+                <w:color w:val="000000"/>
+                <w:sz w:val="22"/>
+                <w:szCs w:val="22"/>
+              </w:rPr>
+              <w:t>Project Failure </w:t>
+            </w:r>
+          </w:p>
+        </w:tc>
+        <w:tc>
+          <w:tcPr>
+            <w:tcW w:w="8677" w:type="dxa"/>
+            <w:tcBorders>
+              <w:top w:val="nil"/>
+              <w:left w:val="nil"/>
+              <w:bottom w:val="single" w:sz="4" w:space="0" w:color="auto"/>
+              <w:right w:val="single" w:sz="4" w:space="0" w:color="auto"/>
+            </w:tcBorders>
+            <w:shd w:val="clear" w:color="auto" w:fill="auto"/>
+            <w:noWrap/>
+            <w:vAlign w:val="bottom"/>
+            <w:hideMark/>
+          </w:tcPr>
+          <w:p>
+            <w:pPr>
+              <w:spacing w:before="0"/>
+              <w:rPr>
+                <w:rFonts w:ascii="Calibri" w:hAnsi="Calibri" w:cs="Calibri"/>
+                <w:color w:val="000000"/>
+                <w:sz w:val="22"/>
+                <w:szCs w:val="22"/>
+              </w:rPr>
+            </w:pPr>
+            <w:r>
+              <w:rPr>
+                <w:rFonts w:ascii="Calibri" w:hAnsi="Calibri" w:cs="Calibri"/>
+                <w:color w:val="000000"/>
+                <w:sz w:val="22"/>
+                <w:szCs w:val="22"/>
+              </w:rPr>
+              <w:t>Research and attention to details during design will minimize likelihood of this risk.</w:t>
+            </w:r>
+          </w:p>
+        </w:tc>
+      </w:tr>
+      <w:tr>
+        <w:trPr>
+          <w:trHeight w:val="300"/>
+        </w:trPr>
+        <w:tc>
+          <w:tcPr>
+            <w:tcW w:w="713" w:type="dxa"/>
+            <w:tcBorders>
+              <w:top w:val="nil"/>
+              <w:left w:val="single" w:sz="4" w:space="0" w:color="auto"/>
+              <w:bottom w:val="single" w:sz="4" w:space="0" w:color="auto"/>
+              <w:right w:val="single" w:sz="4" w:space="0" w:color="auto"/>
+            </w:tcBorders>
+            <w:shd w:val="clear" w:color="auto" w:fill="auto"/>
+            <w:vAlign w:val="center"/>
+            <w:hideMark/>
+          </w:tcPr>
+          <w:p>
+            <w:pPr>
+              <w:spacing w:before="0"/>
+              <w:rPr>
+                <w:rFonts w:ascii="Calibri" w:hAnsi="Calibri" w:cs="Calibri"/>
+                <w:color w:val="000000"/>
+                <w:sz w:val="22"/>
+                <w:szCs w:val="22"/>
+              </w:rPr>
+            </w:pPr>
+            <w:r>
+              <w:rPr>
+                <w:rFonts w:ascii="Calibri" w:hAnsi="Calibri" w:cs="Calibri"/>
+                <w:color w:val="000000"/>
+                <w:sz w:val="22"/>
+                <w:szCs w:val="22"/>
+              </w:rPr>
+              <w:t>Sponsor Availability </w:t>
+            </w:r>
+          </w:p>
+        </w:tc>
+        <w:tc>
+          <w:tcPr>
+            <w:tcW w:w="8677" w:type="dxa"/>
+            <w:tcBorders>
+              <w:top w:val="nil"/>
+              <w:left w:val="nil"/>
+              <w:bottom w:val="single" w:sz="4" w:space="0" w:color="auto"/>
+              <w:right w:val="single" w:sz="4" w:space="0" w:color="auto"/>
+            </w:tcBorders>
+            <w:shd w:val="clear" w:color="auto" w:fill="auto"/>
+            <w:noWrap/>
+            <w:vAlign w:val="bottom"/>
+            <w:hideMark/>
+          </w:tcPr>
+          <w:p>
+            <w:pPr>
+              <w:spacing w:before="0"/>
+              <w:rPr>
+                <w:rFonts w:ascii="Calibri" w:hAnsi="Calibri" w:cs="Calibri"/>
+                <w:color w:val="000000"/>
+                <w:sz w:val="22"/>
+                <w:szCs w:val="22"/>
+              </w:rPr>
+            </w:pPr>
+            <w:r>
+              <w:rPr>
+                <w:rFonts w:ascii="Calibri" w:hAnsi="Calibri" w:cs="Calibri"/>
+                <w:color w:val="000000"/>
+                <w:sz w:val="22"/>
+                <w:szCs w:val="22"/>
+              </w:rPr>
+              <w:t>Regular meetings with sponsor are planned to minimize any periods when they may not be available.</w:t>
+            </w:r>
+          </w:p>
+        </w:tc>
+      </w:tr>
+      <w:tr>
+        <w:trPr>
+          <w:trHeight w:val="300"/>
+        </w:trPr>
+        <w:tc>
+          <w:tcPr>
+            <w:tcW w:w="713" w:type="dxa"/>
+            <w:tcBorders>
+              <w:top w:val="nil"/>
+              <w:left w:val="single" w:sz="4" w:space="0" w:color="auto"/>
+              <w:bottom w:val="single" w:sz="4" w:space="0" w:color="auto"/>
+              <w:right w:val="single" w:sz="4" w:space="0" w:color="auto"/>
+            </w:tcBorders>
+            <w:shd w:val="clear" w:color="auto" w:fill="auto"/>
+            <w:vAlign w:val="center"/>
+            <w:hideMark/>
+          </w:tcPr>
+          <w:p>
+            <w:pPr>
+              <w:spacing w:before="0"/>
+              <w:rPr>
+                <w:rFonts w:ascii="Calibri" w:hAnsi="Calibri" w:cs="Calibri"/>
+                <w:color w:val="000000"/>
+                <w:sz w:val="22"/>
+                <w:szCs w:val="22"/>
+              </w:rPr>
+            </w:pPr>
+            <w:r>
+              <w:rPr>
+                <w:rFonts w:ascii="Calibri" w:hAnsi="Calibri" w:cs="Calibri"/>
+                <w:color w:val="000000"/>
+                <w:sz w:val="22"/>
+                <w:szCs w:val="22"/>
+              </w:rPr>
+              <w:t>Frame Resilience </w:t>
+            </w:r>
+          </w:p>
+        </w:tc>
+        <w:tc>
+          <w:tcPr>
+            <w:tcW w:w="8677" w:type="dxa"/>
+            <w:tcBorders>
+              <w:top w:val="nil"/>
+              <w:left w:val="nil"/>
+              <w:bottom w:val="single" w:sz="4" w:space="0" w:color="auto"/>
+              <w:right w:val="single" w:sz="4" w:space="0" w:color="auto"/>
+            </w:tcBorders>
+            <w:shd w:val="clear" w:color="auto" w:fill="auto"/>
+            <w:noWrap/>
+            <w:vAlign w:val="bottom"/>
+            <w:hideMark/>
+          </w:tcPr>
+          <w:p>
+            <w:pPr>
+              <w:spacing w:before="0"/>
+              <w:rPr>
+                <w:rFonts w:ascii="Calibri" w:hAnsi="Calibri" w:cs="Calibri"/>
+                <w:color w:val="000000"/>
+                <w:sz w:val="22"/>
+                <w:szCs w:val="22"/>
+              </w:rPr>
+            </w:pPr>
+            <w:r>
+              <w:rPr>
+                <w:rFonts w:ascii="Calibri" w:hAnsi="Calibri" w:cs="Calibri"/>
+                <w:color w:val="000000"/>
+                <w:sz w:val="22"/>
+                <w:szCs w:val="22"/>
+              </w:rPr>
+              <w:t xml:space="preserve">Research will be done to ensure materials used are </w:t>
+            </w:r>
+            <w:proofErr w:type="spellStart"/>
+            <w:r>
+              <w:rPr>
+                <w:rFonts w:ascii="Calibri" w:hAnsi="Calibri" w:cs="Calibri"/>
+                <w:color w:val="000000"/>
+                <w:sz w:val="22"/>
+                <w:szCs w:val="22"/>
+              </w:rPr>
+              <w:t>resillient</w:t>
+            </w:r>
+            <w:proofErr w:type="spellEnd"/>
+            <w:r>
+              <w:rPr>
+                <w:rFonts w:ascii="Calibri" w:hAnsi="Calibri" w:cs="Calibri"/>
+                <w:color w:val="000000"/>
+                <w:sz w:val="22"/>
+                <w:szCs w:val="22"/>
+              </w:rPr>
+              <w:t>. Also care will be taken during handling of the product.</w:t>
+            </w:r>
+          </w:p>
+        </w:tc>
+      </w:tr>
+      <w:tr>
+        <w:trPr>
+          <w:trHeight w:val="300"/>
+        </w:trPr>
+        <w:tc>
+          <w:tcPr>
+            <w:tcW w:w="713" w:type="dxa"/>
+            <w:tcBorders>
+              <w:top w:val="nil"/>
+              <w:left w:val="single" w:sz="4" w:space="0" w:color="auto"/>
+              <w:bottom w:val="single" w:sz="4" w:space="0" w:color="auto"/>
+              <w:right w:val="single" w:sz="4" w:space="0" w:color="auto"/>
+            </w:tcBorders>
+            <w:shd w:val="clear" w:color="auto" w:fill="auto"/>
+            <w:vAlign w:val="center"/>
+            <w:hideMark/>
+          </w:tcPr>
+          <w:p>
+            <w:pPr>
+              <w:spacing w:before="0"/>
+              <w:rPr>
+                <w:rFonts w:ascii="Calibri" w:hAnsi="Calibri" w:cs="Calibri"/>
+                <w:color w:val="000000"/>
+                <w:sz w:val="22"/>
+                <w:szCs w:val="22"/>
+              </w:rPr>
+            </w:pPr>
+            <w:r>
+              <w:rPr>
+                <w:rFonts w:ascii="Calibri" w:hAnsi="Calibri" w:cs="Calibri"/>
+                <w:color w:val="000000"/>
+                <w:sz w:val="22"/>
+                <w:szCs w:val="22"/>
+              </w:rPr>
+              <w:t>Lack of Buy-in </w:t>
+            </w:r>
+          </w:p>
+        </w:tc>
+        <w:tc>
+          <w:tcPr>
+            <w:tcW w:w="8677" w:type="dxa"/>
+            <w:tcBorders>
+              <w:top w:val="nil"/>
+              <w:left w:val="nil"/>
+              <w:bottom w:val="single" w:sz="4" w:space="0" w:color="auto"/>
+              <w:right w:val="single" w:sz="4" w:space="0" w:color="auto"/>
+            </w:tcBorders>
+            <w:shd w:val="clear" w:color="auto" w:fill="auto"/>
+            <w:noWrap/>
+            <w:vAlign w:val="bottom"/>
+            <w:hideMark/>
+          </w:tcPr>
+          <w:p>
+            <w:pPr>
+              <w:spacing w:before="0"/>
+              <w:rPr>
+                <w:rFonts w:ascii="Calibri" w:hAnsi="Calibri" w:cs="Calibri"/>
+                <w:color w:val="000000"/>
+                <w:sz w:val="22"/>
+                <w:szCs w:val="22"/>
+              </w:rPr>
+            </w:pPr>
+            <w:r>
+              <w:rPr>
+                <w:rFonts w:ascii="Calibri" w:hAnsi="Calibri" w:cs="Calibri"/>
+                <w:color w:val="000000"/>
+                <w:sz w:val="22"/>
+                <w:szCs w:val="22"/>
+              </w:rPr>
+              <w:t>All members will have major say in development of project to ensure complete buy-in.</w:t>
+            </w:r>
+          </w:p>
+        </w:tc>
+      </w:tr>
+      <w:tr>
+        <w:trPr>
+          <w:trHeight w:val="300"/>
+        </w:trPr>
+        <w:tc>
+          <w:tcPr>
+            <w:tcW w:w="713" w:type="dxa"/>
+            <w:tcBorders>
+              <w:top w:val="nil"/>
+              <w:left w:val="single" w:sz="4" w:space="0" w:color="auto"/>
+              <w:bottom w:val="single" w:sz="4" w:space="0" w:color="auto"/>
+              <w:right w:val="single" w:sz="4" w:space="0" w:color="auto"/>
+            </w:tcBorders>
+            <w:shd w:val="clear" w:color="auto" w:fill="auto"/>
+            <w:vAlign w:val="center"/>
+            <w:hideMark/>
+          </w:tcPr>
+          <w:p>
+            <w:pPr>
+              <w:spacing w:before="0"/>
+              <w:rPr>
+                <w:rFonts w:ascii="Calibri" w:hAnsi="Calibri" w:cs="Calibri"/>
+                <w:color w:val="000000"/>
+                <w:sz w:val="22"/>
+                <w:szCs w:val="22"/>
+              </w:rPr>
+            </w:pPr>
+            <w:r>
+              <w:rPr>
+                <w:rFonts w:ascii="Calibri" w:hAnsi="Calibri" w:cs="Calibri"/>
+                <w:color w:val="000000"/>
+                <w:sz w:val="22"/>
+                <w:szCs w:val="22"/>
+              </w:rPr>
+              <w:t>Hardware Failure </w:t>
+            </w:r>
+          </w:p>
+        </w:tc>
+        <w:tc>
+          <w:tcPr>
+            <w:tcW w:w="8677" w:type="dxa"/>
+            <w:tcBorders>
+              <w:top w:val="nil"/>
+              <w:left w:val="nil"/>
+              <w:bottom w:val="single" w:sz="4" w:space="0" w:color="auto"/>
+              <w:right w:val="single" w:sz="4" w:space="0" w:color="auto"/>
+            </w:tcBorders>
+            <w:shd w:val="clear" w:color="auto" w:fill="auto"/>
+            <w:noWrap/>
+            <w:vAlign w:val="bottom"/>
+            <w:hideMark/>
+          </w:tcPr>
+          <w:p>
+            <w:pPr>
+              <w:spacing w:before="0"/>
+              <w:rPr>
+                <w:rFonts w:ascii="Calibri" w:hAnsi="Calibri" w:cs="Calibri"/>
+                <w:color w:val="000000"/>
+                <w:sz w:val="22"/>
+                <w:szCs w:val="22"/>
+              </w:rPr>
+            </w:pPr>
+            <w:r>
+              <w:rPr>
+                <w:rFonts w:ascii="Calibri" w:hAnsi="Calibri" w:cs="Calibri"/>
+                <w:color w:val="000000"/>
+                <w:sz w:val="22"/>
+                <w:szCs w:val="22"/>
+              </w:rPr>
+              <w:t>Research of reliable hardware components will be done. Backups of some items may be purchased if budget allows it.</w:t>
+            </w:r>
+          </w:p>
+        </w:tc>
+      </w:tr>
+      <w:tr>
+        <w:trPr>
+          <w:trHeight w:val="300"/>
+        </w:trPr>
+        <w:tc>
+          <w:tcPr>
+            <w:tcW w:w="713" w:type="dxa"/>
+            <w:tcBorders>
+              <w:top w:val="nil"/>
+              <w:left w:val="single" w:sz="4" w:space="0" w:color="auto"/>
+              <w:bottom w:val="single" w:sz="4" w:space="0" w:color="auto"/>
+              <w:right w:val="single" w:sz="4" w:space="0" w:color="auto"/>
+            </w:tcBorders>
+            <w:shd w:val="clear" w:color="auto" w:fill="auto"/>
+            <w:vAlign w:val="center"/>
+            <w:hideMark/>
+          </w:tcPr>
+          <w:p>
+            <w:pPr>
+              <w:spacing w:before="0"/>
+              <w:rPr>
+                <w:rFonts w:ascii="Calibri" w:hAnsi="Calibri" w:cs="Calibri"/>
+                <w:color w:val="000000"/>
+                <w:sz w:val="22"/>
+                <w:szCs w:val="22"/>
+              </w:rPr>
+            </w:pPr>
+            <w:r>
+              <w:rPr>
+                <w:rFonts w:ascii="Calibri" w:hAnsi="Calibri" w:cs="Calibri"/>
+                <w:color w:val="000000"/>
                 <w:sz w:val="22"/>
                 <w:szCs w:val="22"/>
               </w:rPr>
@@ -6168,22 +7713,24 @@
         </w:tc>
         <w:tc>
           <w:tcPr>
-            <w:tcW w:w="0" w:type="auto"/>
+            <w:tcW w:w="8677" w:type="dxa"/>
             <w:tcBorders>
-              <w:top w:val="outset" w:sz="6" w:space="0" w:color="auto"/>
-              <w:left w:val="outset" w:sz="6" w:space="0" w:color="auto"/>
-              <w:bottom w:val="outset" w:sz="6" w:space="0" w:color="auto"/>
-              <w:right w:val="outset" w:sz="6" w:space="0" w:color="auto"/>
+              <w:top w:val="nil"/>
+              <w:left w:val="nil"/>
+              <w:bottom w:val="single" w:sz="4" w:space="0" w:color="auto"/>
+              <w:right w:val="single" w:sz="4" w:space="0" w:color="auto"/>
             </w:tcBorders>
-            <w:vAlign w:val="center"/>
+            <w:shd w:val="clear" w:color="auto" w:fill="auto"/>
+            <w:noWrap/>
+            <w:vAlign w:val="bottom"/>
             <w:hideMark/>
           </w:tcPr>
           <w:p>
             <w:pPr>
               <w:spacing w:before="0"/>
-              <w:textAlignment w:val="baseline"/>
-              <w:rPr>
-                <w:rFonts w:ascii="Calibri" w:hAnsi="Calibri" w:cs="Calibri"/>
+              <w:rPr>
+                <w:rFonts w:ascii="Calibri" w:hAnsi="Calibri" w:cs="Calibri"/>
+                <w:color w:val="000000"/>
                 <w:sz w:val="22"/>
                 <w:szCs w:val="22"/>
               </w:rPr>
@@ -6191,368 +7738,90 @@
             <w:r>
               <w:rPr>
                 <w:rFonts w:ascii="Calibri" w:hAnsi="Calibri" w:cs="Calibri"/>
-                <w:sz w:val="22"/>
-                <w:szCs w:val="22"/>
-              </w:rPr>
-              <w:t>5 </w:t>
-            </w:r>
-          </w:p>
-        </w:tc>
-        <w:tc>
-          <w:tcPr>
-            <w:tcW w:w="0" w:type="auto"/>
-            <w:tcBorders>
-              <w:top w:val="outset" w:sz="6" w:space="0" w:color="auto"/>
-              <w:left w:val="outset" w:sz="6" w:space="0" w:color="auto"/>
-              <w:bottom w:val="outset" w:sz="6" w:space="0" w:color="auto"/>
-              <w:right w:val="outset" w:sz="6" w:space="0" w:color="auto"/>
-            </w:tcBorders>
-            <w:vAlign w:val="center"/>
-            <w:hideMark/>
-          </w:tcPr>
-          <w:p>
-            <w:pPr>
-              <w:spacing w:before="0"/>
-              <w:textAlignment w:val="baseline"/>
-              <w:rPr>
-                <w:rFonts w:ascii="Calibri" w:hAnsi="Calibri" w:cs="Calibri"/>
-                <w:sz w:val="22"/>
-                <w:szCs w:val="22"/>
-              </w:rPr>
-            </w:pPr>
-            <w:r>
-              <w:rPr>
-                <w:rFonts w:ascii="Calibri" w:hAnsi="Calibri" w:cs="Calibri"/>
-                <w:sz w:val="22"/>
-                <w:szCs w:val="22"/>
-              </w:rPr>
-              <w:t>30 </w:t>
-            </w:r>
-          </w:p>
-        </w:tc>
-        <w:tc>
-          <w:tcPr>
-            <w:tcW w:w="0" w:type="auto"/>
-            <w:tcBorders>
-              <w:top w:val="outset" w:sz="6" w:space="0" w:color="auto"/>
-              <w:left w:val="outset" w:sz="6" w:space="0" w:color="auto"/>
-              <w:bottom w:val="outset" w:sz="6" w:space="0" w:color="auto"/>
-              <w:right w:val="outset" w:sz="6" w:space="0" w:color="auto"/>
-            </w:tcBorders>
-            <w:vAlign w:val="center"/>
-            <w:hideMark/>
-          </w:tcPr>
-          <w:p>
-            <w:pPr>
-              <w:spacing w:before="0"/>
-              <w:textAlignment w:val="baseline"/>
-              <w:rPr>
-                <w:rFonts w:ascii="Calibri" w:hAnsi="Calibri" w:cs="Calibri"/>
-                <w:sz w:val="22"/>
-                <w:szCs w:val="22"/>
-              </w:rPr>
-            </w:pPr>
-            <w:r>
-              <w:rPr>
-                <w:rFonts w:ascii="Calibri" w:hAnsi="Calibri" w:cs="Calibri"/>
-                <w:sz w:val="22"/>
-                <w:szCs w:val="22"/>
-              </w:rPr>
-              <w:t>1 </w:t>
-            </w:r>
-          </w:p>
-        </w:tc>
-      </w:tr>
-      <w:tr>
-        <w:trPr>
-          <w:tblCellSpacing w:w="15" w:type="dxa"/>
-        </w:trPr>
-        <w:tc>
-          <w:tcPr>
-            <w:tcW w:w="0" w:type="auto"/>
-            <w:tcBorders>
-              <w:top w:val="outset" w:sz="6" w:space="0" w:color="auto"/>
-              <w:left w:val="outset" w:sz="6" w:space="0" w:color="auto"/>
-              <w:bottom w:val="outset" w:sz="6" w:space="0" w:color="auto"/>
-              <w:right w:val="outset" w:sz="6" w:space="0" w:color="auto"/>
-            </w:tcBorders>
-            <w:vAlign w:val="center"/>
-            <w:hideMark/>
-          </w:tcPr>
-          <w:p>
-            <w:pPr>
-              <w:spacing w:before="0"/>
-              <w:textAlignment w:val="baseline"/>
-              <w:rPr>
-                <w:rFonts w:ascii="Calibri" w:hAnsi="Calibri" w:cs="Calibri"/>
-                <w:sz w:val="22"/>
-                <w:szCs w:val="22"/>
-              </w:rPr>
-            </w:pPr>
-            <w:r>
-              <w:rPr>
-                <w:rFonts w:ascii="Calibri" w:hAnsi="Calibri" w:cs="Calibri"/>
-                <w:sz w:val="22"/>
-                <w:szCs w:val="22"/>
-              </w:rPr>
-              <w:t>Hardware Failure </w:t>
-            </w:r>
-          </w:p>
-        </w:tc>
-        <w:tc>
-          <w:tcPr>
-            <w:tcW w:w="0" w:type="auto"/>
-            <w:tcBorders>
-              <w:top w:val="outset" w:sz="6" w:space="0" w:color="auto"/>
-              <w:left w:val="outset" w:sz="6" w:space="0" w:color="auto"/>
-              <w:bottom w:val="outset" w:sz="6" w:space="0" w:color="auto"/>
-              <w:right w:val="outset" w:sz="6" w:space="0" w:color="auto"/>
-            </w:tcBorders>
-            <w:vAlign w:val="center"/>
-            <w:hideMark/>
-          </w:tcPr>
-          <w:p>
-            <w:pPr>
-              <w:spacing w:before="0"/>
-              <w:textAlignment w:val="baseline"/>
-              <w:rPr>
-                <w:rFonts w:ascii="Calibri" w:hAnsi="Calibri" w:cs="Calibri"/>
-                <w:sz w:val="22"/>
-                <w:szCs w:val="22"/>
-              </w:rPr>
-            </w:pPr>
-            <w:r>
-              <w:rPr>
-                <w:rFonts w:ascii="Calibri" w:hAnsi="Calibri" w:cs="Calibri"/>
-                <w:sz w:val="22"/>
-                <w:szCs w:val="22"/>
-              </w:rPr>
-              <w:t>3 </w:t>
-            </w:r>
-          </w:p>
-        </w:tc>
-        <w:tc>
-          <w:tcPr>
-            <w:tcW w:w="0" w:type="auto"/>
-            <w:tcBorders>
-              <w:top w:val="outset" w:sz="6" w:space="0" w:color="auto"/>
-              <w:left w:val="outset" w:sz="6" w:space="0" w:color="auto"/>
-              <w:bottom w:val="outset" w:sz="6" w:space="0" w:color="auto"/>
-              <w:right w:val="outset" w:sz="6" w:space="0" w:color="auto"/>
-            </w:tcBorders>
-            <w:vAlign w:val="center"/>
-            <w:hideMark/>
-          </w:tcPr>
-          <w:p>
-            <w:pPr>
-              <w:spacing w:before="0"/>
-              <w:textAlignment w:val="baseline"/>
-              <w:rPr>
-                <w:rFonts w:ascii="Calibri" w:hAnsi="Calibri" w:cs="Calibri"/>
-                <w:sz w:val="22"/>
-                <w:szCs w:val="22"/>
-              </w:rPr>
-            </w:pPr>
-            <w:r>
-              <w:rPr>
-                <w:rFonts w:ascii="Calibri" w:hAnsi="Calibri" w:cs="Calibri"/>
-                <w:sz w:val="22"/>
-                <w:szCs w:val="22"/>
-              </w:rPr>
-              <w:t>40 </w:t>
-            </w:r>
-          </w:p>
-        </w:tc>
-        <w:tc>
-          <w:tcPr>
-            <w:tcW w:w="0" w:type="auto"/>
-            <w:tcBorders>
-              <w:top w:val="outset" w:sz="6" w:space="0" w:color="auto"/>
-              <w:left w:val="outset" w:sz="6" w:space="0" w:color="auto"/>
-              <w:bottom w:val="outset" w:sz="6" w:space="0" w:color="auto"/>
-              <w:right w:val="outset" w:sz="6" w:space="0" w:color="auto"/>
-            </w:tcBorders>
-            <w:vAlign w:val="center"/>
-            <w:hideMark/>
-          </w:tcPr>
-          <w:p>
-            <w:pPr>
-              <w:spacing w:before="0"/>
-              <w:textAlignment w:val="baseline"/>
-              <w:rPr>
-                <w:rFonts w:ascii="Calibri" w:hAnsi="Calibri" w:cs="Calibri"/>
-                <w:sz w:val="22"/>
-                <w:szCs w:val="22"/>
-              </w:rPr>
-            </w:pPr>
-            <w:r>
-              <w:rPr>
-                <w:rFonts w:ascii="Calibri" w:hAnsi="Calibri" w:cs="Calibri"/>
-                <w:sz w:val="22"/>
-                <w:szCs w:val="22"/>
-              </w:rPr>
-              <w:t>1 </w:t>
+                <w:color w:val="000000"/>
+                <w:sz w:val="22"/>
+                <w:szCs w:val="22"/>
+              </w:rPr>
+              <w:t>Accepted, due to low priority.</w:t>
             </w:r>
           </w:p>
         </w:tc>
       </w:tr>
     </w:tbl>
     <w:p>
-      <w:pPr>
-        <w:spacing w:before="0"/>
-        <w:textAlignment w:val="baseline"/>
-        <w:rPr>
-          <w:rFonts w:ascii="Calibri" w:hAnsi="Calibri" w:cs="Calibri"/>
-          <w:sz w:val="22"/>
-          <w:szCs w:val="22"/>
-        </w:rPr>
-      </w:pPr>
-      <w:r>
-        <w:rPr>
-          <w:rFonts w:ascii="Calibri" w:hAnsi="Calibri" w:cs="Calibri"/>
-          <w:sz w:val="22"/>
-          <w:szCs w:val="22"/>
-        </w:rPr>
-        <w:t> </w:t>
-      </w:r>
-    </w:p>
-    <w:p>
-      <w:pPr>
-        <w:spacing w:before="0"/>
-        <w:textAlignment w:val="baseline"/>
-        <w:rPr>
-          <w:rFonts w:ascii="Calibri" w:hAnsi="Calibri" w:cs="Calibri"/>
-          <w:sz w:val="22"/>
-          <w:szCs w:val="22"/>
-        </w:rPr>
-      </w:pPr>
-      <w:r>
-        <w:rPr>
-          <w:rFonts w:ascii="Calibri" w:hAnsi="Calibri" w:cs="Calibri"/>
-          <w:sz w:val="22"/>
-          <w:szCs w:val="22"/>
-        </w:rPr>
-        <w:t> </w:t>
-      </w:r>
-    </w:p>
-    <w:p/>
+      <w:r>
+        <w:t xml:space="preserve"> </w:t>
+      </w:r>
+    </w:p>
     <w:p>
       <w:pPr>
         <w:pStyle w:val="Heading2"/>
       </w:pPr>
-      <w:bookmarkStart w:id="26" w:name="_Toc317666968"/>
-      <w:r>
-        <w:t>Risk Severity</w:t>
-      </w:r>
-      <w:bookmarkEnd w:id="26"/>
-    </w:p>
-    <w:p>
-      <w:pPr>
-        <w:rPr>
-          <w:i/>
-        </w:rPr>
-      </w:pPr>
-      <w:r>
-        <w:rPr>
-          <w:i/>
-        </w:rPr>
-        <w:t>The results of qualitative analysis and quantitative analysis are captured on an impact/probability chart, called the Risk Severity Grid. The grid is used to determine the priority that is assigned each risk and the need to develop containment strategies.</w:t>
+      <w:bookmarkStart w:id="29" w:name="_Toc317666970"/>
+      <w:r>
+        <w:lastRenderedPageBreak/>
+        <w:t>Risk Documentation and Reporting</w:t>
+      </w:r>
+      <w:bookmarkEnd w:id="29"/>
+    </w:p>
+    <w:p>
+      <w:r>
+        <w:t xml:space="preserve">The risk manager will maintain all risks on the team </w:t>
+      </w:r>
+      <w:proofErr w:type="spellStart"/>
+      <w:r>
+        <w:t>GitHub</w:t>
+      </w:r>
+      <w:proofErr w:type="spellEnd"/>
+      <w:r>
+        <w:t xml:space="preserve"> repository. All analysis and planning of risks will be kept here. The risk manager will also report his ongoing risk monitoring status at weekly meetings, and keep this information in the repository.</w:t>
       </w:r>
     </w:p>
     <w:p>
       <w:pPr>
         <w:pStyle w:val="Heading2"/>
       </w:pPr>
-      <w:bookmarkStart w:id="27" w:name="_Toc317666969"/>
-      <w:r>
-        <w:lastRenderedPageBreak/>
-        <w:t>Risk Response Planning</w:t>
-      </w:r>
-      <w:bookmarkEnd w:id="27"/>
-    </w:p>
-    <w:p>
-      <w:pPr>
-        <w:rPr>
-          <w:i/>
-        </w:rPr>
-      </w:pPr>
-      <w:r>
-        <w:rPr>
-          <w:i/>
-        </w:rPr>
-        <w:t xml:space="preserve">Risk response planning involves identifying the strategy for minimizing the effects of the risk to a level where the risk can be controlled and managed to ensure the project objectives are achieved. Risk reduction strategies include research, watch, mitigate, </w:t>
-      </w:r>
-      <w:r>
-        <w:rPr>
-          <w:i/>
-        </w:rPr>
-        <w:t>accept,</w:t>
-      </w:r>
-      <w:r>
-        <w:rPr>
-          <w:i/>
-        </w:rPr>
-        <w:t xml:space="preserve"> or transfer.</w:t>
-      </w:r>
-    </w:p>
-    <w:p>
-      <w:pPr>
-        <w:pStyle w:val="Heading2"/>
-      </w:pPr>
-      <w:bookmarkStart w:id="28" w:name="_Toc317666970"/>
-      <w:r>
-        <w:t>Risk Documentation and Reporting</w:t>
-      </w:r>
-      <w:bookmarkEnd w:id="28"/>
-    </w:p>
-    <w:p>
-      <w:r>
-        <w:t xml:space="preserve">Create a central repository for risk information and mitigation strategies. This is typically an automated system where risk information is available to appropriate project team members and risk owners. Typical tools include the risk register (the complete risk database) and a monthly risk status report that is part of the OMB Exhibit 300 process. </w:t>
-      </w:r>
-    </w:p>
-    <w:p>
-      <w:pPr>
-        <w:pStyle w:val="Heading2"/>
-      </w:pPr>
-      <w:bookmarkStart w:id="29" w:name="_Toc317666971"/>
+      <w:bookmarkStart w:id="30" w:name="_Toc317666971"/>
       <w:r>
         <w:t>Risk Control</w:t>
       </w:r>
-      <w:bookmarkEnd w:id="29"/>
-    </w:p>
-    <w:p>
-      <w:pPr>
-        <w:rPr>
-          <w:i/>
-        </w:rPr>
-      </w:pPr>
-      <w:r>
-        <w:rPr>
-          <w:i/>
-        </w:rPr>
-        <w:t>Define the risk control process that addresses risks on a periodic basis. Describe how risks are regularly reassessed and the risk database is updated. Describe how the risk triggers are regularly assessed and validated. Insure, on a periodic basis that new risks are being identified, assessed and captured in the database.</w:t>
+      <w:bookmarkEnd w:id="30"/>
+    </w:p>
+    <w:p>
+      <w:bookmarkStart w:id="31" w:name="_GoBack"/>
+      <w:r>
+        <w:t>The risk manager is responsible for monitoring the risks throughout the project. He will confer with team members during weekly meetings to identify any triggers that may have occurred.</w:t>
+      </w:r>
+      <w:r>
+        <w:t xml:space="preserve"> The risk manager will also check with the team to make sure the actions to control each risk are being completed.</w:t>
+      </w:r>
+    </w:p>
+    <w:p>
+      <w:r>
+        <w:t>During team meetings, team members will identify any new risks, or changes to already identified risks. The team will then analyze the new information together and the risk manager will add the item to the risk repository. This also applies to any new or changed risks identified by the sponsor.</w:t>
       </w:r>
     </w:p>
     <w:p>
       <w:pPr>
         <w:pStyle w:val="Heading1"/>
       </w:pPr>
-      <w:bookmarkStart w:id="30" w:name="_Toc317666972"/>
+      <w:bookmarkStart w:id="32" w:name="_Toc317666972"/>
+      <w:bookmarkEnd w:id="31"/>
       <w:r>
         <w:lastRenderedPageBreak/>
         <w:t>Procurement Management Plan</w:t>
       </w:r>
-      <w:bookmarkEnd w:id="30"/>
+      <w:bookmarkEnd w:id="32"/>
     </w:p>
     <w:p>
       <w:pPr>
         <w:pStyle w:val="Heading2"/>
       </w:pPr>
-      <w:bookmarkStart w:id="31" w:name="_Toc317666973"/>
+      <w:bookmarkStart w:id="33" w:name="_Toc317666973"/>
       <w:r>
         <w:t>Purpose of the Procurement Management Plan</w:t>
       </w:r>
-      <w:bookmarkEnd w:id="31"/>
+      <w:bookmarkEnd w:id="33"/>
     </w:p>
     <w:p>
       <w:pPr>
@@ -6620,11 +7889,11 @@
       <w:pPr>
         <w:pStyle w:val="Heading2"/>
       </w:pPr>
-      <w:bookmarkStart w:id="32" w:name="_Toc317666974"/>
+      <w:bookmarkStart w:id="34" w:name="_Toc317666974"/>
       <w:r>
         <w:t>Roles and Responsibilities</w:t>
       </w:r>
-      <w:bookmarkEnd w:id="32"/>
+      <w:bookmarkEnd w:id="34"/>
     </w:p>
     <w:p>
       <w:pPr>
@@ -6708,11 +7977,11 @@
       <w:pPr>
         <w:pStyle w:val="Heading2"/>
       </w:pPr>
-      <w:bookmarkStart w:id="33" w:name="_Toc317666975"/>
+      <w:bookmarkStart w:id="35" w:name="_Toc317666975"/>
       <w:r>
         <w:t>Required Project Procurements and Timing</w:t>
       </w:r>
-      <w:bookmarkEnd w:id="33"/>
+      <w:bookmarkEnd w:id="35"/>
     </w:p>
     <w:p>
       <w:pPr>
@@ -6731,11 +8000,11 @@
       <w:pPr>
         <w:pStyle w:val="Heading2"/>
       </w:pPr>
-      <w:bookmarkStart w:id="34" w:name="_Toc317666976"/>
+      <w:bookmarkStart w:id="36" w:name="_Toc317666976"/>
       <w:r>
         <w:t>Description of Items/ Services to be acquired</w:t>
       </w:r>
-      <w:bookmarkEnd w:id="34"/>
+      <w:bookmarkEnd w:id="36"/>
     </w:p>
     <w:p>
       <w:pPr>
@@ -6766,32 +8035,32 @@
       <w:pPr>
         <w:pStyle w:val="Heading1"/>
       </w:pPr>
-      <w:bookmarkStart w:id="35" w:name="_Toc317666977"/>
+      <w:bookmarkStart w:id="37" w:name="_Toc317666977"/>
       <w:r>
         <w:lastRenderedPageBreak/>
         <w:t>Project Closeout Report</w:t>
       </w:r>
-      <w:bookmarkEnd w:id="35"/>
+      <w:bookmarkEnd w:id="37"/>
     </w:p>
     <w:p>
       <w:pPr>
         <w:pStyle w:val="Heading2"/>
       </w:pPr>
-      <w:bookmarkStart w:id="36" w:name="_Toc317666978"/>
+      <w:bookmarkStart w:id="38" w:name="_Toc317666978"/>
       <w:r>
         <w:t>The following are suggested sections for the Project Closeout Report:</w:t>
       </w:r>
-      <w:bookmarkEnd w:id="36"/>
+      <w:bookmarkEnd w:id="38"/>
     </w:p>
     <w:p>
       <w:pPr>
         <w:pStyle w:val="Heading2"/>
       </w:pPr>
-      <w:bookmarkStart w:id="37" w:name="_Toc317666979"/>
+      <w:bookmarkStart w:id="39" w:name="_Toc317666979"/>
       <w:r>
         <w:t>Purpose of Closeout Report</w:t>
       </w:r>
-      <w:bookmarkEnd w:id="37"/>
+      <w:bookmarkEnd w:id="39"/>
     </w:p>
     <w:p>
       <w:pPr>
@@ -6823,11 +8092,11 @@
       <w:pPr>
         <w:pStyle w:val="Heading2"/>
       </w:pPr>
-      <w:bookmarkStart w:id="38" w:name="_Toc317666980"/>
+      <w:bookmarkStart w:id="40" w:name="_Toc317666980"/>
       <w:r>
         <w:t>Administrative Closure</w:t>
       </w:r>
-      <w:bookmarkEnd w:id="38"/>
+      <w:bookmarkEnd w:id="40"/>
     </w:p>
     <w:p>
       <w:pPr>
@@ -7179,8 +8448,8 @@
       </w:r>
     </w:p>
     <w:sectPr>
-      <w:headerReference w:type="default" r:id="rId12"/>
-      <w:footerReference w:type="default" r:id="rId13"/>
+      <w:headerReference w:type="default" r:id="rId15"/>
+      <w:footerReference w:type="default" r:id="rId16"/>
       <w:pgSz w:w="12240" w:h="15840" w:code="1"/>
       <w:pgMar w:top="864" w:right="1440" w:bottom="792" w:left="1440" w:header="720" w:footer="720" w:gutter="0"/>
       <w:pgNumType w:start="1"/>
@@ -7255,58 +8524,8 @@
 <w:ftr xmlns:wpc="http://schemas.microsoft.com/office/word/2010/wordprocessingCanvas" xmlns:mc="http://schemas.openxmlformats.org/markup-compatibility/2006" xmlns:o="urn:schemas-microsoft-com:office:office" xmlns:r="http://schemas.openxmlformats.org/officeDocument/2006/relationships" xmlns:m="http://schemas.openxmlformats.org/officeDocument/2006/math" xmlns:v="urn:schemas-microsoft-com:vml" xmlns:wp14="http://schemas.microsoft.com/office/word/2010/wordprocessingDrawing" xmlns:wp="http://schemas.openxmlformats.org/drawingml/2006/wordprocessingDrawing" xmlns:w10="urn:schemas-microsoft-com:office:word" xmlns:w="http://schemas.openxmlformats.org/wordprocessingml/2006/main" xmlns:w14="http://schemas.microsoft.com/office/word/2010/wordml" xmlns:wpg="http://schemas.microsoft.com/office/word/2010/wordprocessingGroup" xmlns:wpi="http://schemas.microsoft.com/office/word/2010/wordprocessingInk" xmlns:wne="http://schemas.microsoft.com/office/word/2006/wordml" xmlns:wps="http://schemas.microsoft.com/office/word/2010/wordprocessingShape" mc:Ignorable="w14 wp14">
   <w:p>
     <w:pPr>
-      <w:pStyle w:val="Header"/>
+      <w:pStyle w:val="Footer"/>
     </w:pPr>
-    <w:r>
-      <w:fldChar w:fldCharType="begin"/>
-    </w:r>
-    <w:r>
-      <w:instrText xml:space="preserve"> SAVEDATE  \@ "d MMMM yyyy @ h:mm:ss am/pm"  \* MERGEFORMAT </w:instrText>
-    </w:r>
-    <w:r>
-      <w:fldChar w:fldCharType="separate"/>
-    </w:r>
-    <w:r>
-      <w:rPr>
-        <w:noProof/>
-      </w:rPr>
-      <w:t>22 February 2012 @ 10:46:00 AM</w:t>
-    </w:r>
-    <w:r>
-      <w:fldChar w:fldCharType="end"/>
-    </w:r>
-    <w:r>
-      <w:tab/>
-    </w:r>
-    <w:r>
-      <w:fldChar w:fldCharType="begin"/>
-    </w:r>
-    <w:r>
-      <w:instrText xml:space="preserve"> PAGE  \* roman  \* MERGEFORMAT </w:instrText>
-    </w:r>
-    <w:r>
-      <w:fldChar w:fldCharType="separate"/>
-    </w:r>
-    <w:r>
-      <w:rPr>
-        <w:noProof/>
-      </w:rPr>
-      <w:t>i</w:t>
-    </w:r>
-    <w:r>
-      <w:fldChar w:fldCharType="end"/>
-    </w:r>
-    <w:r>
-      <w:tab/>
-    </w:r>
-    <w:fldSimple w:instr=" STYLEREF  PseudoHeading1  \* MERGEFORMAT ">
-      <w:r>
-        <w:rPr>
-          <w:noProof/>
-        </w:rPr>
-        <w:t>Table of Contents</w:t>
-      </w:r>
-    </w:fldSimple>
   </w:p>
 </w:ftr>
 </file>
@@ -7330,7 +8549,7 @@
       <w:rPr>
         <w:noProof/>
       </w:rPr>
-      <w:t>22 February 2012 @ 10:46:00 AM</w:t>
+      <w:t>19 July 2012 @ 8:23:00 AM</w:t>
     </w:r>
     <w:r>
       <w:fldChar w:fldCharType="end"/>
@@ -7339,12 +8558,85 @@
       <w:tab/>
     </w:r>
     <w:r>
-      <w:rPr>
-        <w:b w:val="0"/>
-      </w:rPr>
       <w:fldChar w:fldCharType="begin"/>
     </w:r>
     <w:r>
+      <w:instrText xml:space="preserve"> PAGE  \* roman  \* MERGEFORMAT </w:instrText>
+    </w:r>
+    <w:r>
+      <w:fldChar w:fldCharType="separate"/>
+    </w:r>
+    <w:r>
+      <w:rPr>
+        <w:noProof/>
+      </w:rPr>
+      <w:t>i</w:t>
+    </w:r>
+    <w:r>
+      <w:fldChar w:fldCharType="end"/>
+    </w:r>
+    <w:r>
+      <w:tab/>
+    </w:r>
+    <w:r>
+      <w:fldChar w:fldCharType="begin"/>
+    </w:r>
+    <w:r>
+      <w:instrText xml:space="preserve"> STYLEREF  PseudoHeading1  \* MERGEFORMAT </w:instrText>
+    </w:r>
+    <w:r>
+      <w:fldChar w:fldCharType="separate"/>
+    </w:r>
+    <w:r>
+      <w:rPr>
+        <w:noProof/>
+      </w:rPr>
+      <w:t>Table of Contents</w:t>
+    </w:r>
+    <w:r>
+      <w:rPr>
+        <w:noProof/>
+      </w:rPr>
+      <w:fldChar w:fldCharType="end"/>
+    </w:r>
+  </w:p>
+</w:ftr>
+</file>
+
+<file path=word/footer5.xml><?xml version="1.0" encoding="utf-8"?>
+<w:ftr xmlns:wpc="http://schemas.microsoft.com/office/word/2010/wordprocessingCanvas" xmlns:mc="http://schemas.openxmlformats.org/markup-compatibility/2006" xmlns:o="urn:schemas-microsoft-com:office:office" xmlns:r="http://schemas.openxmlformats.org/officeDocument/2006/relationships" xmlns:m="http://schemas.openxmlformats.org/officeDocument/2006/math" xmlns:v="urn:schemas-microsoft-com:vml" xmlns:wp14="http://schemas.microsoft.com/office/word/2010/wordprocessingDrawing" xmlns:wp="http://schemas.openxmlformats.org/drawingml/2006/wordprocessingDrawing" xmlns:w10="urn:schemas-microsoft-com:office:word" xmlns:w="http://schemas.openxmlformats.org/wordprocessingml/2006/main" xmlns:w14="http://schemas.microsoft.com/office/word/2010/wordml" xmlns:wpg="http://schemas.microsoft.com/office/word/2010/wordprocessingGroup" xmlns:wpi="http://schemas.microsoft.com/office/word/2010/wordprocessingInk" xmlns:wne="http://schemas.microsoft.com/office/word/2006/wordml" xmlns:wps="http://schemas.microsoft.com/office/word/2010/wordprocessingShape" mc:Ignorable="w14 wp14">
+  <w:p>
+    <w:pPr>
+      <w:pStyle w:val="Header"/>
+    </w:pPr>
+    <w:r>
+      <w:fldChar w:fldCharType="begin"/>
+    </w:r>
+    <w:r>
+      <w:instrText xml:space="preserve"> SAVEDATE  \@ "d MMMM yyyy @ h:mm:ss am/pm"  \* MERGEFORMAT </w:instrText>
+    </w:r>
+    <w:r>
+      <w:fldChar w:fldCharType="separate"/>
+    </w:r>
+    <w:r>
+      <w:rPr>
+        <w:noProof/>
+      </w:rPr>
+      <w:t>19 July 2012 @ 8:23:00 AM</w:t>
+    </w:r>
+    <w:r>
+      <w:fldChar w:fldCharType="end"/>
+    </w:r>
+    <w:r>
+      <w:tab/>
+    </w:r>
+    <w:r>
+      <w:rPr>
+        <w:b w:val="0"/>
+      </w:rPr>
+      <w:fldChar w:fldCharType="begin"/>
+    </w:r>
+    <w:r>
       <w:rPr>
         <w:b w:val="0"/>
       </w:rPr>
@@ -7361,7 +8653,7 @@
         <w:b w:val="0"/>
         <w:noProof/>
       </w:rPr>
-      <w:t>14</w:t>
+      <w:t>16</w:t>
     </w:r>
     <w:r>
       <w:rPr>
@@ -7375,14 +8667,27 @@
       </w:rPr>
       <w:tab/>
     </w:r>
-    <w:fldSimple w:instr=" STYLEREF  &quot;Heading 1&quot;  \* MERGEFORMAT ">
-      <w:r>
-        <w:rPr>
-          <w:noProof/>
-        </w:rPr>
-        <w:t>Risk Management Plan</w:t>
-      </w:r>
-    </w:fldSimple>
+    <w:r>
+      <w:fldChar w:fldCharType="begin"/>
+    </w:r>
+    <w:r>
+      <w:instrText xml:space="preserve"> STYLEREF  "Heading 1"  \* MERGEFORMAT </w:instrText>
+    </w:r>
+    <w:r>
+      <w:fldChar w:fldCharType="separate"/>
+    </w:r>
+    <w:r>
+      <w:rPr>
+        <w:noProof/>
+      </w:rPr>
+      <w:t>Procurement Management Plan</w:t>
+    </w:r>
+    <w:r>
+      <w:rPr>
+        <w:noProof/>
+      </w:rPr>
+      <w:fldChar w:fldCharType="end"/>
+    </w:r>
   </w:p>
 </w:ftr>
 </file>
@@ -7407,6 +8712,16 @@
 </file>
 
 <file path=word/header1.xml><?xml version="1.0" encoding="utf-8"?>
+<w:hdr xmlns:wpc="http://schemas.microsoft.com/office/word/2010/wordprocessingCanvas" xmlns:mc="http://schemas.openxmlformats.org/markup-compatibility/2006" xmlns:o="urn:schemas-microsoft-com:office:office" xmlns:r="http://schemas.openxmlformats.org/officeDocument/2006/relationships" xmlns:m="http://schemas.openxmlformats.org/officeDocument/2006/math" xmlns:v="urn:schemas-microsoft-com:vml" xmlns:wp14="http://schemas.microsoft.com/office/word/2010/wordprocessingDrawing" xmlns:wp="http://schemas.openxmlformats.org/drawingml/2006/wordprocessingDrawing" xmlns:w10="urn:schemas-microsoft-com:office:word" xmlns:w="http://schemas.openxmlformats.org/wordprocessingml/2006/main" xmlns:w14="http://schemas.microsoft.com/office/word/2010/wordml" xmlns:wpg="http://schemas.microsoft.com/office/word/2010/wordprocessingGroup" xmlns:wpi="http://schemas.microsoft.com/office/word/2010/wordprocessingInk" xmlns:wne="http://schemas.microsoft.com/office/word/2006/wordml" xmlns:wps="http://schemas.microsoft.com/office/word/2010/wordprocessingShape" mc:Ignorable="w14 wp14">
+  <w:p>
+    <w:pPr>
+      <w:pStyle w:val="Header"/>
+    </w:pPr>
+  </w:p>
+</w:hdr>
+</file>
+
+<file path=word/header2.xml><?xml version="1.0" encoding="utf-8"?>
 <w:hdr xmlns:wpc="http://schemas.microsoft.com/office/word/2010/wordprocessingCanvas" xmlns:mc="http://schemas.openxmlformats.org/markup-compatibility/2006" xmlns:o="urn:schemas-microsoft-com:office:office" xmlns:r="http://schemas.openxmlformats.org/officeDocument/2006/relationships" xmlns:m="http://schemas.openxmlformats.org/officeDocument/2006/math" xmlns:v="urn:schemas-microsoft-com:vml" xmlns:wp14="http://schemas.microsoft.com/office/word/2010/wordprocessingDrawing" xmlns:wp="http://schemas.openxmlformats.org/drawingml/2006/wordprocessingDrawing" xmlns:w10="urn:schemas-microsoft-com:office:word" xmlns:w="http://schemas.openxmlformats.org/wordprocessingml/2006/main" xmlns:w14="http://schemas.microsoft.com/office/word/2010/wordml" xmlns:wpg="http://schemas.microsoft.com/office/word/2010/wordprocessingGroup" xmlns:wpi="http://schemas.microsoft.com/office/word/2010/wordprocessingInk" xmlns:wne="http://schemas.microsoft.com/office/word/2006/wordml" xmlns:wps="http://schemas.microsoft.com/office/word/2010/wordprocessingShape" mc:Ignorable="w14 wp14">
   <w:p>
     <w:pPr>
@@ -7426,7 +8741,17 @@
 </w:hdr>
 </file>
 
-<file path=word/header2.xml><?xml version="1.0" encoding="utf-8"?>
+<file path=word/header3.xml><?xml version="1.0" encoding="utf-8"?>
+<w:hdr xmlns:wpc="http://schemas.microsoft.com/office/word/2010/wordprocessingCanvas" xmlns:mc="http://schemas.openxmlformats.org/markup-compatibility/2006" xmlns:o="urn:schemas-microsoft-com:office:office" xmlns:r="http://schemas.openxmlformats.org/officeDocument/2006/relationships" xmlns:m="http://schemas.openxmlformats.org/officeDocument/2006/math" xmlns:v="urn:schemas-microsoft-com:vml" xmlns:wp14="http://schemas.microsoft.com/office/word/2010/wordprocessingDrawing" xmlns:wp="http://schemas.openxmlformats.org/drawingml/2006/wordprocessingDrawing" xmlns:w10="urn:schemas-microsoft-com:office:word" xmlns:w="http://schemas.openxmlformats.org/wordprocessingml/2006/main" xmlns:w14="http://schemas.microsoft.com/office/word/2010/wordml" xmlns:wpg="http://schemas.microsoft.com/office/word/2010/wordprocessingGroup" xmlns:wpi="http://schemas.microsoft.com/office/word/2010/wordprocessingInk" xmlns:wne="http://schemas.microsoft.com/office/word/2006/wordml" xmlns:wps="http://schemas.microsoft.com/office/word/2010/wordprocessingShape" mc:Ignorable="w14 wp14">
+  <w:p>
+    <w:pPr>
+      <w:pStyle w:val="Header"/>
+    </w:pPr>
+  </w:p>
+</w:hdr>
+</file>
+
+<file path=word/header4.xml><?xml version="1.0" encoding="utf-8"?>
 <w:hdr xmlns:wpc="http://schemas.microsoft.com/office/word/2010/wordprocessingCanvas" xmlns:mc="http://schemas.openxmlformats.org/markup-compatibility/2006" xmlns:o="urn:schemas-microsoft-com:office:office" xmlns:r="http://schemas.openxmlformats.org/officeDocument/2006/relationships" xmlns:m="http://schemas.openxmlformats.org/officeDocument/2006/math" xmlns:v="urn:schemas-microsoft-com:vml" xmlns:wp14="http://schemas.microsoft.com/office/word/2010/wordprocessingDrawing" xmlns:wp="http://schemas.openxmlformats.org/drawingml/2006/wordprocessingDrawing" xmlns:w10="urn:schemas-microsoft-com:office:word" xmlns:w="http://schemas.openxmlformats.org/wordprocessingml/2006/main" xmlns:w14="http://schemas.microsoft.com/office/word/2010/wordml" xmlns:wpg="http://schemas.microsoft.com/office/word/2010/wordprocessingGroup" xmlns:wpi="http://schemas.microsoft.com/office/word/2010/wordprocessingInk" xmlns:wne="http://schemas.microsoft.com/office/word/2006/wordml" xmlns:wps="http://schemas.microsoft.com/office/word/2010/wordprocessingShape" mc:Ignorable="w14 wp14">
   <w:p>
     <w:pPr>
@@ -11656,6 +12981,51 @@
     <w:basedOn w:val="DefaultParagraphFont"/>
     <w:rsid w:val="00732B8E"/>
   </w:style>
+  <w:style w:type="paragraph" w:styleId="Footer">
+    <w:name w:val="footer"/>
+    <w:basedOn w:val="Normal"/>
+    <w:link w:val="FooterChar"/>
+    <w:rsid w:val="00FD15AA"/>
+    <w:pPr>
+      <w:tabs>
+        <w:tab w:val="center" w:pos="4680"/>
+        <w:tab w:val="right" w:pos="9360"/>
+      </w:tabs>
+      <w:spacing w:before="0"/>
+    </w:pPr>
+  </w:style>
+  <w:style w:type="character" w:customStyle="1" w:styleId="FooterChar">
+    <w:name w:val="Footer Char"/>
+    <w:basedOn w:val="DefaultParagraphFont"/>
+    <w:link w:val="Footer"/>
+    <w:rsid w:val="00FD15AA"/>
+    <w:rPr>
+      <w:sz w:val="24"/>
+      <w:szCs w:val="24"/>
+    </w:rPr>
+  </w:style>
+  <w:style w:type="table" w:styleId="TableGrid">
+    <w:name w:val="Table Grid"/>
+    <w:basedOn w:val="TableNormal"/>
+    <w:rsid w:val="00747EF1"/>
+    <w:tblPr>
+      <w:tblInd w:w="0" w:type="dxa"/>
+      <w:tblBorders>
+        <w:top w:val="single" w:sz="4" w:space="0" w:color="auto"/>
+        <w:left w:val="single" w:sz="4" w:space="0" w:color="auto"/>
+        <w:bottom w:val="single" w:sz="4" w:space="0" w:color="auto"/>
+        <w:right w:val="single" w:sz="4" w:space="0" w:color="auto"/>
+        <w:insideH w:val="single" w:sz="4" w:space="0" w:color="auto"/>
+        <w:insideV w:val="single" w:sz="4" w:space="0" w:color="auto"/>
+      </w:tblBorders>
+      <w:tblCellMar>
+        <w:top w:w="0" w:type="dxa"/>
+        <w:left w:w="108" w:type="dxa"/>
+        <w:bottom w:w="0" w:type="dxa"/>
+        <w:right w:w="108" w:type="dxa"/>
+      </w:tblCellMar>
+    </w:tblPr>
+  </w:style>
 </w:styles>
 </file>
 
@@ -12314,6 +13684,51 @@
     <w:basedOn w:val="DefaultParagraphFont"/>
     <w:rsid w:val="00732B8E"/>
   </w:style>
+  <w:style w:type="paragraph" w:styleId="Footer">
+    <w:name w:val="footer"/>
+    <w:basedOn w:val="Normal"/>
+    <w:link w:val="FooterChar"/>
+    <w:rsid w:val="00FD15AA"/>
+    <w:pPr>
+      <w:tabs>
+        <w:tab w:val="center" w:pos="4680"/>
+        <w:tab w:val="right" w:pos="9360"/>
+      </w:tabs>
+      <w:spacing w:before="0"/>
+    </w:pPr>
+  </w:style>
+  <w:style w:type="character" w:customStyle="1" w:styleId="FooterChar">
+    <w:name w:val="Footer Char"/>
+    <w:basedOn w:val="DefaultParagraphFont"/>
+    <w:link w:val="Footer"/>
+    <w:rsid w:val="00FD15AA"/>
+    <w:rPr>
+      <w:sz w:val="24"/>
+      <w:szCs w:val="24"/>
+    </w:rPr>
+  </w:style>
+  <w:style w:type="table" w:styleId="TableGrid">
+    <w:name w:val="Table Grid"/>
+    <w:basedOn w:val="TableNormal"/>
+    <w:rsid w:val="00747EF1"/>
+    <w:tblPr>
+      <w:tblInd w:w="0" w:type="dxa"/>
+      <w:tblBorders>
+        <w:top w:val="single" w:sz="4" w:space="0" w:color="auto"/>
+        <w:left w:val="single" w:sz="4" w:space="0" w:color="auto"/>
+        <w:bottom w:val="single" w:sz="4" w:space="0" w:color="auto"/>
+        <w:right w:val="single" w:sz="4" w:space="0" w:color="auto"/>
+        <w:insideH w:val="single" w:sz="4" w:space="0" w:color="auto"/>
+        <w:insideV w:val="single" w:sz="4" w:space="0" w:color="auto"/>
+      </w:tblBorders>
+      <w:tblCellMar>
+        <w:top w:w="0" w:type="dxa"/>
+        <w:left w:w="108" w:type="dxa"/>
+        <w:bottom w:w="0" w:type="dxa"/>
+        <w:right w:w="108" w:type="dxa"/>
+      </w:tblCellMar>
+    </w:tblPr>
+  </w:style>
 </w:styles>
 </file>
 

</xml_diff>